<commit_message>
Added a lot of new information
</commit_message>
<xml_diff>
--- a/TAaCGH_Manual.docx
+++ b/TAaCGH_Manual.docx
@@ -9,46 +9,16 @@
           <w:b/>
         </w:rPr>
       </w:pPr>
-      <w:bookmarkStart w:id="0" w:name="_GoBack"/>
-      <w:bookmarkEnd w:id="0"/>
       <w:r>
         <w:rPr>
           <w:b/>
         </w:rPr>
-        <w:t xml:space="preserve">Manual to use Topological </w:t>
-      </w:r>
-      <w:proofErr w:type="gramStart"/>
+        <w:t>Manual to use Topological data Analysis for array CGH (TAaCGH)</w:t>
+      </w:r>
       <w:r>
         <w:rPr>
           <w:b/>
         </w:rPr>
-        <w:t>data</w:t>
-      </w:r>
-      <w:proofErr w:type="gramEnd"/>
-      <w:r>
-        <w:rPr>
-          <w:b/>
-        </w:rPr>
-        <w:t xml:space="preserve"> Analysis for array CGH (</w:t>
-      </w:r>
-      <w:proofErr w:type="spellStart"/>
-      <w:r>
-        <w:rPr>
-          <w:b/>
-        </w:rPr>
-        <w:t>TAaCGH</w:t>
-      </w:r>
-      <w:proofErr w:type="spellEnd"/>
-      <w:r>
-        <w:rPr>
-          <w:b/>
-        </w:rPr>
-        <w:t>)</w:t>
-      </w:r>
-      <w:r>
-        <w:rPr>
-          <w:b/>
-        </w:rPr>
         <w:t xml:space="preserve"> </w:t>
       </w:r>
     </w:p>
@@ -58,42 +28,13 @@
         <w:jc w:val="both"/>
       </w:pPr>
       <w:r>
-        <w:t xml:space="preserve">This text explains how to use </w:t>
-      </w:r>
-      <w:proofErr w:type="spellStart"/>
-      <w:r>
-        <w:t>TAaCGH</w:t>
-      </w:r>
-      <w:proofErr w:type="spellEnd"/>
-      <w:r>
-        <w:t xml:space="preserve"> scripts.</w:t>
+        <w:t>This text explains how to use TAaCGH scripts.</w:t>
       </w:r>
       <w:r>
         <w:t xml:space="preserve"> Details in </w:t>
       </w:r>
-      <w:proofErr w:type="spellStart"/>
-      <w:r>
-        <w:t>DeWoskin</w:t>
-      </w:r>
-      <w:proofErr w:type="spellEnd"/>
-      <w:r>
-        <w:t xml:space="preserve"> et al 2010, </w:t>
-      </w:r>
-      <w:proofErr w:type="spellStart"/>
-      <w:r>
-        <w:t>Arsuaga</w:t>
-      </w:r>
-      <w:proofErr w:type="spellEnd"/>
-      <w:r>
-        <w:t xml:space="preserve"> et al 2015, </w:t>
-      </w:r>
-      <w:proofErr w:type="spellStart"/>
-      <w:r>
-        <w:t>Ardanza-Trevijano</w:t>
-      </w:r>
-      <w:proofErr w:type="spellEnd"/>
-      <w:r>
-        <w:t xml:space="preserve"> et al. 2016, Gonzalez et al 2018.</w:t>
+      <w:r>
+        <w:t>DeWoskin et al 2010, Arsuaga et al 2015, Ardanza-Trevijano et al. 2016, Gonzalez et al 2018.</w:t>
       </w:r>
     </w:p>
     <w:p/>
@@ -101,13 +42,8 @@
       <w:pPr>
         <w:jc w:val="both"/>
       </w:pPr>
-      <w:proofErr w:type="spellStart"/>
-      <w:r>
-        <w:t>TAaCGH</w:t>
-      </w:r>
-      <w:proofErr w:type="spellEnd"/>
-      <w:r>
-        <w:t xml:space="preserve"> currently consist of a set of scripts. </w:t>
+      <w:r>
+        <w:t xml:space="preserve">TAaCGH currently consist of a set of scripts. </w:t>
       </w:r>
       <w:r>
         <w:t>Several</w:t>
@@ -138,26 +74,13 @@
         <w:jc w:val="both"/>
       </w:pPr>
       <w:r>
-        <w:t xml:space="preserve">There are two options to run </w:t>
-      </w:r>
-      <w:proofErr w:type="spellStart"/>
-      <w:r>
-        <w:t>TAaCGH</w:t>
-      </w:r>
-      <w:proofErr w:type="spellEnd"/>
+        <w:t>There are two options to run TAaCGH</w:t>
+      </w:r>
       <w:r>
         <w:t>,</w:t>
       </w:r>
       <w:r>
-        <w:t xml:space="preserve"> either by full arm or by splitting each arm in two sets of equally sized sections. Both set of sections cover the entire arm, but they are displaced by half the length of the sections (see ideogram at </w:t>
-      </w:r>
-      <w:proofErr w:type="spellStart"/>
-      <w:r>
-        <w:t>Arsuaga</w:t>
-      </w:r>
-      <w:proofErr w:type="spellEnd"/>
-      <w:r>
-        <w:t xml:space="preserve"> et al 2015).</w:t>
+        <w:t xml:space="preserve"> either by full arm or by splitting each arm in two sets of equally sized sections. Both set of sections cover the entire arm, but they are displaced by half the length of the sections (see ideogram at Arsuaga et al 2015).</w:t>
       </w:r>
     </w:p>
     <w:p/>
@@ -208,15 +131,7 @@
         <w:t>2</w:t>
       </w:r>
       <w:r>
-        <w:t xml:space="preserve"> (to </w:t>
-      </w:r>
-      <w:proofErr w:type="gramStart"/>
-      <w:r>
-        <w:t>run  4</w:t>
-      </w:r>
-      <w:proofErr w:type="gramEnd"/>
-      <w:r>
-        <w:t>_hom_stats_parts.py)</w:t>
+        <w:t xml:space="preserve"> (to run  4_hom_stats_parts.py)</w:t>
       </w:r>
     </w:p>
     <w:p>
@@ -228,15 +143,7 @@
         </w:numPr>
       </w:pPr>
       <w:r>
-        <w:t xml:space="preserve">JDX (Java) needed to run </w:t>
-      </w:r>
-      <w:proofErr w:type="spellStart"/>
-      <w:r>
-        <w:t>jPlex</w:t>
-      </w:r>
-      <w:proofErr w:type="spellEnd"/>
-      <w:r>
-        <w:t xml:space="preserve"> in 4_hom_stats_parts.py</w:t>
+        <w:t>JDX (Java) needed to run jPlex in 4_hom_stats_parts.py</w:t>
       </w:r>
     </w:p>
     <w:p/>
@@ -253,13 +160,8 @@
           <w:numId w:val="5"/>
         </w:numPr>
       </w:pPr>
-      <w:proofErr w:type="spellStart"/>
-      <w:r>
-        <w:t>aCGH</w:t>
-      </w:r>
-      <w:proofErr w:type="spellEnd"/>
-      <w:r>
-        <w:t xml:space="preserve"> library from R: used in 1_impute_aCGH.R (http://www.bioconductor.org/packages//2.11/bioc/html/aCGH.html)</w:t>
+      <w:r>
+        <w:t>aCGH library from R: used in 1_impute_aCGH.R (http://www.bioconductor.org/packages//2.11/bioc/html/aCGH.html)</w:t>
       </w:r>
     </w:p>
     <w:p/>
@@ -281,87 +183,62 @@
       <w:pPr>
         <w:jc w:val="both"/>
       </w:pPr>
-      <w:proofErr w:type="spellStart"/>
+      <w:r>
+        <w:t xml:space="preserve">TAaCGH reads and writes </w:t>
+      </w:r>
+      <w:r>
+        <w:t xml:space="preserve">files under a directory called “Research” within the home directory (~/Research). Within Research there will always be three other </w:t>
+      </w:r>
+      <w:r>
+        <w:t>folders</w:t>
+      </w:r>
+      <w:r>
+        <w:t>: “Data”, “</w:t>
+      </w:r>
       <w:r>
         <w:t>TAaCGH</w:t>
       </w:r>
-      <w:proofErr w:type="spellEnd"/>
-      <w:r>
-        <w:t xml:space="preserve"> reads and writes </w:t>
-      </w:r>
-      <w:r>
-        <w:t xml:space="preserve">files under a directory called “Research” within the home directory (~/Research). Within Research there will always be three other </w:t>
-      </w:r>
-      <w:r>
-        <w:t>folders</w:t>
-      </w:r>
-      <w:r>
-        <w:t>: “Data”, “</w:t>
-      </w:r>
-      <w:proofErr w:type="spellStart"/>
+      <w:r>
+        <w:t>” and “ Results”</w:t>
+      </w:r>
+      <w:r>
+        <w:t>.</w:t>
+      </w:r>
+    </w:p>
+    <w:p/>
+    <w:p>
+      <w:r>
+        <w:t>THE CODE FOLDER</w:t>
+      </w:r>
+    </w:p>
+    <w:p>
+      <w:pPr>
+        <w:jc w:val="both"/>
+      </w:pPr>
+      <w:r>
+        <w:t>The programs will be under Research/TAaCGH and must be run from there.</w:t>
+      </w:r>
+    </w:p>
+    <w:p/>
+    <w:p>
+      <w:pPr>
+        <w:jc w:val="both"/>
+      </w:pPr>
+      <w:r>
+        <w:t>Here is what you need t</w:t>
+      </w:r>
+      <w:r>
+        <w:t xml:space="preserve">o </w:t>
+      </w:r>
+      <w:r>
+        <w:t>have</w:t>
+      </w:r>
+      <w:r>
+        <w:t xml:space="preserve"> under the folder </w:t>
+      </w:r>
       <w:r>
         <w:t>TAaCGH</w:t>
       </w:r>
-      <w:proofErr w:type="spellEnd"/>
-      <w:r>
-        <w:t xml:space="preserve">” and </w:t>
-      </w:r>
-      <w:proofErr w:type="gramStart"/>
-      <w:r>
-        <w:t>“ Results</w:t>
-      </w:r>
-      <w:proofErr w:type="gramEnd"/>
-      <w:r>
-        <w:t>”</w:t>
-      </w:r>
-      <w:r>
-        <w:t>.</w:t>
-      </w:r>
-    </w:p>
-    <w:p/>
-    <w:p>
-      <w:r>
-        <w:t>THE CODE FOLDER</w:t>
-      </w:r>
-    </w:p>
-    <w:p>
-      <w:pPr>
-        <w:jc w:val="both"/>
-      </w:pPr>
-      <w:r>
-        <w:t>The programs will be under Research/</w:t>
-      </w:r>
-      <w:proofErr w:type="spellStart"/>
-      <w:r>
-        <w:t>TAaCGH</w:t>
-      </w:r>
-      <w:proofErr w:type="spellEnd"/>
-      <w:r>
-        <w:t xml:space="preserve"> and must be run from there.</w:t>
-      </w:r>
-    </w:p>
-    <w:p/>
-    <w:p>
-      <w:pPr>
-        <w:jc w:val="both"/>
-      </w:pPr>
-      <w:r>
-        <w:t>Here is what you need t</w:t>
-      </w:r>
-      <w:r>
-        <w:t xml:space="preserve">o </w:t>
-      </w:r>
-      <w:r>
-        <w:t>have</w:t>
-      </w:r>
-      <w:r>
-        <w:t xml:space="preserve"> under the folder </w:t>
-      </w:r>
-      <w:proofErr w:type="spellStart"/>
-      <w:r>
-        <w:t>TAaCGH</w:t>
-      </w:r>
-      <w:proofErr w:type="spellEnd"/>
       <w:r>
         <w:t xml:space="preserve">. Each script starts with a number </w:t>
       </w:r>
@@ -439,7 +316,13 @@
           </w:tcPr>
           <w:p>
             <w:r>
-              <w:t>It was used to impute our data sets (Need to be updated)</w:t>
+              <w:t>It was used to impute our data sets (Need</w:t>
+            </w:r>
+            <w:r>
+              <w:t>s</w:t>
+            </w:r>
+            <w:r>
+              <w:t xml:space="preserve"> to be updated)</w:t>
             </w:r>
           </w:p>
         </w:tc>
@@ -566,15 +449,7 @@
           </w:tcPr>
           <w:p>
             <w:r>
-              <w:t xml:space="preserve">Uses the output from 4_hom_stats_parts.py and performs the permutations to generate the p-values for the difference between the </w:t>
-            </w:r>
-            <w:proofErr w:type="spellStart"/>
-            <w:r>
-              <w:t>Betti</w:t>
-            </w:r>
-            <w:proofErr w:type="spellEnd"/>
-            <w:r>
-              <w:t xml:space="preserve"> curves</w:t>
+              <w:t>Uses the output from 4_hom_stats_parts.py and performs the permutations to generate the p-values for the difference between the Betti curves</w:t>
             </w:r>
           </w:p>
         </w:tc>
@@ -696,15 +571,7 @@
               <w:t>for each arm</w:t>
             </w:r>
             <w:r>
-              <w:t xml:space="preserve"> and testing for difference (H</w:t>
-            </w:r>
-            <w:proofErr w:type="gramStart"/>
-            <w:r>
-              <w:t>0:mean</w:t>
-            </w:r>
-            <w:proofErr w:type="gramEnd"/>
-            <w:r>
-              <w:t>(test)=mean(ctrl))</w:t>
+              <w:t xml:space="preserve"> and testing for difference (H0:mean(test)=mean(ctrl))</w:t>
             </w:r>
             <w:r>
               <w:t>. This program could be run just after 2_cgh_dictionary_cytoband.R</w:t>
@@ -801,7 +668,18 @@
     </w:tbl>
     <w:p>
       <w:r>
-        <w:t>Other useful scripts:</w:t>
+        <w:t>Other useful scripts</w:t>
+      </w:r>
+      <w:r>
+        <w:t xml:space="preserve"> (need</w:t>
+      </w:r>
+      <w:r>
+        <w:t xml:space="preserve"> manual adjustments)</w:t>
+      </w:r>
+      <w:bookmarkStart w:id="0" w:name="_GoBack"/>
+      <w:bookmarkEnd w:id="0"/>
+      <w:r>
+        <w:t>:</w:t>
       </w:r>
     </w:p>
     <w:tbl>
@@ -823,21 +701,8 @@
             <w:tcW w:w="3235" w:type="dxa"/>
           </w:tcPr>
           <w:p>
-            <w:proofErr w:type="spellStart"/>
-            <w:r>
-              <w:t>ind_prof_origpat_local</w:t>
-            </w:r>
-            <w:proofErr w:type="spellEnd"/>
-            <w:r>
-              <w:t xml:space="preserve"> _</w:t>
-            </w:r>
-            <w:proofErr w:type="spellStart"/>
-            <w:r>
-              <w:t>sect.R</w:t>
-            </w:r>
-            <w:proofErr w:type="spellEnd"/>
-            <w:r>
-              <w:t xml:space="preserve">  </w:t>
+            <w:r>
+              <w:t xml:space="preserve">ind_prof_origpat_local _sect.R  </w:t>
             </w:r>
           </w:p>
         </w:tc>
@@ -861,11 +726,9 @@
             <w:tcW w:w="3235" w:type="dxa"/>
           </w:tcPr>
           <w:p>
-            <w:proofErr w:type="spellStart"/>
             <w:r>
               <w:t>ind_prof_origpat_local.R</w:t>
             </w:r>
-            <w:proofErr w:type="spellEnd"/>
           </w:p>
         </w:tc>
         <w:tc>
@@ -882,6 +745,28 @@
           </w:p>
         </w:tc>
       </w:tr>
+      <w:tr>
+        <w:tc>
+          <w:tcPr>
+            <w:tcW w:w="3235" w:type="dxa"/>
+          </w:tcPr>
+          <w:p>
+            <w:r>
+              <w:t>vis_avg_betti_curves.R</w:t>
+            </w:r>
+          </w:p>
+        </w:tc>
+        <w:tc>
+          <w:tcPr>
+            <w:tcW w:w="6115" w:type="dxa"/>
+          </w:tcPr>
+          <w:p>
+            <w:r>
+              <w:t>Generates the average B0/B1 curve for test and control and draw a selected patient in each of them (graphs)</w:t>
+            </w:r>
+          </w:p>
+        </w:tc>
+      </w:tr>
     </w:tbl>
     <w:p/>
     <w:p>
@@ -918,11 +803,9 @@
           <w:numId w:val="5"/>
         </w:numPr>
       </w:pPr>
-      <w:proofErr w:type="spellStart"/>
-      <w:r>
-        <w:t>functions_cgh.pyc</w:t>
-      </w:r>
-      <w:proofErr w:type="spellEnd"/>
+      <w:r>
+        <w:t>functions_data_processing.R</w:t>
+      </w:r>
     </w:p>
     <w:p>
       <w:pPr>
@@ -932,16 +815,9 @@
           <w:numId w:val="5"/>
         </w:numPr>
       </w:pPr>
-      <w:proofErr w:type="spellStart"/>
-      <w:r>
-        <w:t>functions_data_</w:t>
-      </w:r>
-      <w:proofErr w:type="gramStart"/>
-      <w:r>
-        <w:t>processing.R</w:t>
-      </w:r>
-      <w:proofErr w:type="spellEnd"/>
-      <w:proofErr w:type="gramEnd"/>
+      <w:r>
+        <w:t>functions_io.py</w:t>
+      </w:r>
     </w:p>
     <w:p>
       <w:pPr>
@@ -952,7 +828,7 @@
         </w:numPr>
       </w:pPr>
       <w:r>
-        <w:t>functions_io.py</w:t>
+        <w:t>functions_sig.R</w:t>
       </w:r>
     </w:p>
     <w:p>
@@ -963,39 +839,6 @@
           <w:numId w:val="5"/>
         </w:numPr>
       </w:pPr>
-      <w:proofErr w:type="spellStart"/>
-      <w:r>
-        <w:t>functions_io.pyc</w:t>
-      </w:r>
-      <w:proofErr w:type="spellEnd"/>
-    </w:p>
-    <w:p>
-      <w:pPr>
-        <w:pStyle w:val="ListParagraph"/>
-        <w:numPr>
-          <w:ilvl w:val="0"/>
-          <w:numId w:val="5"/>
-        </w:numPr>
-      </w:pPr>
-      <w:proofErr w:type="spellStart"/>
-      <w:r>
-        <w:t>functions_</w:t>
-      </w:r>
-      <w:proofErr w:type="gramStart"/>
-      <w:r>
-        <w:t>sig.R</w:t>
-      </w:r>
-      <w:proofErr w:type="spellEnd"/>
-      <w:proofErr w:type="gramEnd"/>
-    </w:p>
-    <w:p>
-      <w:pPr>
-        <w:pStyle w:val="ListParagraph"/>
-        <w:numPr>
-          <w:ilvl w:val="0"/>
-          <w:numId w:val="5"/>
-        </w:numPr>
-      </w:pPr>
       <w:r>
         <w:t>plex.jar</w:t>
       </w:r>
@@ -1003,26 +846,10 @@
         <w:t xml:space="preserve">   This is a java file and is a standalone program that runs the homology. </w:t>
       </w:r>
       <w:r>
-        <w:t xml:space="preserve">Harlan Sexton and Mikael </w:t>
-      </w:r>
-      <w:proofErr w:type="spellStart"/>
-      <w:r>
-        <w:t>Vejdemo</w:t>
-      </w:r>
-      <w:proofErr w:type="spellEnd"/>
-      <w:r>
-        <w:t>-J</w:t>
-      </w:r>
-      <w:r>
-        <w:t xml:space="preserve">ohansson. </w:t>
-      </w:r>
-      <w:proofErr w:type="spellStart"/>
-      <w:r>
-        <w:t>jPlex</w:t>
-      </w:r>
-      <w:proofErr w:type="spellEnd"/>
-      <w:r>
-        <w:t xml:space="preserve">, December 2008. </w:t>
+        <w:t>Harlan Sexton and Mikael Vejdemo-J</w:t>
+      </w:r>
+      <w:r>
+        <w:t xml:space="preserve">ohansson. jPlex, December 2008. </w:t>
       </w:r>
       <w:hyperlink r:id="rId5" w:history="1">
         <w:r>
@@ -1062,23 +889,7 @@
         <w:jc w:val="both"/>
       </w:pPr>
       <w:r>
-        <w:t xml:space="preserve">The input for </w:t>
-      </w:r>
-      <w:proofErr w:type="spellStart"/>
-      <w:r>
-        <w:t>TAaCGH</w:t>
-      </w:r>
-      <w:proofErr w:type="spellEnd"/>
-      <w:r>
-        <w:t xml:space="preserve"> consists of two files. One with the copy number data (</w:t>
-      </w:r>
-      <w:proofErr w:type="spellStart"/>
-      <w:r>
-        <w:t>aCGH</w:t>
-      </w:r>
-      <w:proofErr w:type="spellEnd"/>
-      <w:r>
-        <w:t xml:space="preserve"> file)</w:t>
+        <w:t>The input for TAaCGH consists of two files. One with the copy number data (aCGH file)</w:t>
       </w:r>
       <w:r>
         <w:t xml:space="preserve"> and one with the clinical information (including the phenotype of each patient).</w:t>
@@ -1090,19 +901,7 @@
         <w:t>The programs</w:t>
       </w:r>
       <w:r>
-        <w:t xml:space="preserve"> assume that input files are in a specific format, with a specific naming formula for each of them and specific variable names. Once the data is pre-processed and imputed, there are 3 main input data files for each data set. Let</w:t>
-      </w:r>
-      <w:r>
-        <w:t>’</w:t>
-      </w:r>
-      <w:r>
-        <w:t xml:space="preserve">s call the data set “SET” </w:t>
-      </w:r>
-      <w:r>
-        <w:t xml:space="preserve">(before pre-processing) </w:t>
-      </w:r>
-      <w:r>
-        <w:t>to follow an example:</w:t>
+        <w:t xml:space="preserve"> assume that input files are in a specific format, with a specific naming formula for each of them and specific variable names. Once the data is pre-processed and imputed, there are 3 main input data files for each data set. Let’s call the data set “SET” (before pre-processing) to follow an example:</w:t>
       </w:r>
     </w:p>
     <w:p>
@@ -1157,15 +956,7 @@
         <w:jc w:val="both"/>
       </w:pPr>
       <w:r>
-        <w:t xml:space="preserve">It is expected that the names of the files will always be like that because one of the most used input arguments for the programs is the name of the data set (SET). The program will complete the name of the input files needed from there (completing SET_data_full.txt </w:t>
-      </w:r>
-      <w:proofErr w:type="spellStart"/>
-      <w:r>
-        <w:t>etc</w:t>
-      </w:r>
-      <w:proofErr w:type="spellEnd"/>
-      <w:r>
-        <w:t>) and the program will also create new files using that structure.</w:t>
+        <w:t>It is expected that the names of the files will always be like that because one of the most used input arguments for the programs is the name of the data set (SET). The program will complete the name of the input files needed from there (completing SET_data_full.txt etc) and the program will also create new files using that structure.</w:t>
       </w:r>
     </w:p>
     <w:p/>
@@ -1179,57 +970,31 @@
         <w:rPr>
           <w:u w:val="single"/>
         </w:rPr>
-        <w:t>Copy number file (</w:t>
-      </w:r>
-      <w:proofErr w:type="spellStart"/>
+        <w:t>Copy number file (aCGH file)</w:t>
+      </w:r>
       <w:r>
         <w:rPr>
           <w:u w:val="single"/>
         </w:rPr>
-        <w:t>aCGH</w:t>
-      </w:r>
-      <w:proofErr w:type="spellEnd"/>
+        <w:t xml:space="preserve">: </w:t>
+      </w:r>
       <w:r>
         <w:rPr>
           <w:u w:val="single"/>
         </w:rPr>
-        <w:t xml:space="preserve"> file)</w:t>
+        <w:br/>
       </w:r>
       <w:r>
         <w:rPr>
           <w:u w:val="single"/>
         </w:rPr>
-        <w:t xml:space="preserve">: </w:t>
+        <w:t xml:space="preserve">from SET.txt to </w:t>
       </w:r>
       <w:r>
         <w:rPr>
           <w:u w:val="single"/>
         </w:rPr>
-        <w:br/>
-      </w:r>
-      <w:r>
-        <w:rPr>
-          <w:u w:val="single"/>
-        </w:rPr>
-        <w:t xml:space="preserve">from SET.txt to </w:t>
-      </w:r>
-      <w:r>
-        <w:rPr>
-          <w:u w:val="single"/>
-        </w:rPr>
-        <w:t>SET_data_full.txt</w:t>
-      </w:r>
-      <w:r>
-        <w:rPr>
-          <w:u w:val="single"/>
-        </w:rPr>
-        <w:t xml:space="preserve"> and </w:t>
-      </w:r>
-      <w:r>
-        <w:rPr>
-          <w:u w:val="single"/>
-        </w:rPr>
-        <w:t>SET_data.txt</w:t>
+        <w:t>SET_data_full.txt and SET_data.txt</w:t>
       </w:r>
     </w:p>
     <w:p>
@@ -1242,13 +1007,8 @@
       <w:r>
         <w:t xml:space="preserve">the </w:t>
       </w:r>
-      <w:proofErr w:type="spellStart"/>
-      <w:r>
-        <w:t>aCGH</w:t>
-      </w:r>
-      <w:proofErr w:type="spellEnd"/>
-      <w:r>
-        <w:t xml:space="preserve"> file as there are some columns expected with a specific name and position. Also, the file is expected to be tab delimited. From here to the rest of the document we will call the file "SET.txt" to explain how “exactly” the scripts expect the names of the files in order to work.</w:t>
+      <w:r>
+        <w:t>aCGH file as there are some columns expected with a specific name and position. Also, the file is expected to be tab delimited. From here to the rest of the document we will call the file "SET.txt" to explain how “exactly” the scripts expect the names of the files in order to work.</w:t>
       </w:r>
     </w:p>
     <w:p>
@@ -1261,18 +1021,7 @@
         <w:jc w:val="both"/>
       </w:pPr>
       <w:r>
-        <w:t>Update the position (</w:t>
-      </w:r>
-      <w:proofErr w:type="spellStart"/>
-      <w:r>
-        <w:t>bp</w:t>
-      </w:r>
-      <w:proofErr w:type="spellEnd"/>
-      <w:r>
-        <w:t>) for every clone using the last build from a</w:t>
-      </w:r>
-      <w:r>
-        <w:t xml:space="preserve"> genome browser</w:t>
+        <w:t>Update the position (bp) for every clone using the last build from a genome browser</w:t>
       </w:r>
     </w:p>
     <w:p>
@@ -1308,69 +1057,13 @@
         <w:rPr>
           <w:b/>
         </w:rPr>
-        <w:t>5 columns with the information about the clone and its position. The names of those columns must be "Clone" "</w:t>
-      </w:r>
-      <w:proofErr w:type="spellStart"/>
+        <w:t>5 columns with the information about the clone and its position. The names of those columns must be "Clone" "Chrom" "Arm" "Cytoband" "bp". For X chromosome use 23 and for Y use 24 in humans (otherwise will prod</w:t>
+      </w:r>
       <w:r>
         <w:rPr>
           <w:b/>
         </w:rPr>
-        <w:t>Chrom</w:t>
-      </w:r>
-      <w:proofErr w:type="spellEnd"/>
-      <w:r>
-        <w:rPr>
-          <w:b/>
-        </w:rPr>
-        <w:t>" "Arm" "</w:t>
-      </w:r>
-      <w:proofErr w:type="spellStart"/>
-      <w:r>
-        <w:rPr>
-          <w:b/>
-        </w:rPr>
-        <w:t>Cytoband</w:t>
-      </w:r>
-      <w:proofErr w:type="spellEnd"/>
-      <w:r>
-        <w:rPr>
-          <w:b/>
-        </w:rPr>
-        <w:t>" "</w:t>
-      </w:r>
-      <w:proofErr w:type="spellStart"/>
-      <w:r>
-        <w:rPr>
-          <w:b/>
-        </w:rPr>
-        <w:t>bp</w:t>
-      </w:r>
-      <w:proofErr w:type="spellEnd"/>
-      <w:r>
-        <w:rPr>
-          <w:b/>
-        </w:rPr>
-        <w:t>". For X chromosome use 23 and for Y use 24 in humans (otherwise will prod</w:t>
-      </w:r>
-      <w:r>
-        <w:rPr>
-          <w:b/>
-        </w:rPr>
-        <w:t xml:space="preserve">uce weird ordering to </w:t>
-      </w:r>
-      <w:proofErr w:type="spellStart"/>
-      <w:r>
-        <w:rPr>
-          <w:b/>
-        </w:rPr>
-        <w:t>dataSet</w:t>
-      </w:r>
-      <w:proofErr w:type="spellEnd"/>
-      <w:r>
-        <w:rPr>
-          <w:b/>
-        </w:rPr>
-        <w:t>)</w:t>
+        <w:t>uce weird ordering to dataSet)</w:t>
       </w:r>
     </w:p>
     <w:p>
@@ -1384,19 +1077,11 @@
           <w:b/>
         </w:rPr>
       </w:pPr>
-      <w:proofErr w:type="spellStart"/>
       <w:r>
         <w:rPr>
           <w:b/>
         </w:rPr>
-        <w:t>aCGH</w:t>
-      </w:r>
-      <w:proofErr w:type="spellEnd"/>
-      <w:r>
-        <w:rPr>
-          <w:b/>
-        </w:rPr>
-        <w:t xml:space="preserve"> information for every patient(row)</w:t>
+        <w:t>aCGH information for every patient(row)</w:t>
       </w:r>
       <w:r>
         <w:rPr>
@@ -1417,23 +1102,7 @@
         </w:rPr>
       </w:pPr>
       <w:r>
-        <w:t xml:space="preserve">Verify that every clone has a column with complete information for </w:t>
-      </w:r>
-      <w:proofErr w:type="spellStart"/>
-      <w:r>
-        <w:t>Cytoband</w:t>
-      </w:r>
-      <w:proofErr w:type="spellEnd"/>
-      <w:r>
-        <w:t xml:space="preserve">, </w:t>
-      </w:r>
-      <w:proofErr w:type="spellStart"/>
-      <w:r>
-        <w:t>Chrom</w:t>
-      </w:r>
-      <w:proofErr w:type="spellEnd"/>
-      <w:r>
-        <w:t xml:space="preserve"> and Arm</w:t>
+        <w:t>Verify that every clone has a column with complete information for Cytoband, Chrom and Arm</w:t>
       </w:r>
     </w:p>
     <w:p>
@@ -1445,23 +1114,7 @@
         </w:numPr>
       </w:pPr>
       <w:r>
-        <w:t xml:space="preserve">Verify that there are no duplicates in the file for every </w:t>
-      </w:r>
-      <w:proofErr w:type="spellStart"/>
-      <w:r>
-        <w:t>Chrom</w:t>
-      </w:r>
-      <w:proofErr w:type="spellEnd"/>
-      <w:r>
-        <w:t>/Arm/</w:t>
-      </w:r>
-      <w:proofErr w:type="spellStart"/>
-      <w:r>
-        <w:t>bp</w:t>
-      </w:r>
-      <w:proofErr w:type="spellEnd"/>
-      <w:r>
-        <w:t xml:space="preserve"> combination. If there are any, they must be averaged</w:t>
+        <w:t>Verify that there are no duplicates in the file for every Chrom/Arm/bp combination. If there are any, they must be averaged</w:t>
       </w:r>
     </w:p>
     <w:p>
@@ -1479,26 +1132,10 @@
         <w:t>1_</w:t>
       </w:r>
       <w:r>
-        <w:t xml:space="preserve">impute_aCGH.R. This program uses </w:t>
-      </w:r>
-      <w:proofErr w:type="spellStart"/>
-      <w:r>
-        <w:t>lowess</w:t>
-      </w:r>
-      <w:proofErr w:type="spellEnd"/>
-      <w:r>
-        <w:t xml:space="preserve"> from the</w:t>
-      </w:r>
-      <w:r>
-        <w:t xml:space="preserve"> </w:t>
-      </w:r>
-      <w:proofErr w:type="spellStart"/>
-      <w:r>
-        <w:t>aCGH</w:t>
-      </w:r>
-      <w:proofErr w:type="spellEnd"/>
-      <w:r>
-        <w:t xml:space="preserve"> package from Bioconductor </w:t>
+        <w:t>impute_aCGH.R. This program uses lowess from the</w:t>
+      </w:r>
+      <w:r>
+        <w:t xml:space="preserve"> aCGH package from Bioconductor </w:t>
       </w:r>
       <w:r>
         <w:t>(</w:t>
@@ -1512,15 +1149,7 @@
         </w:r>
       </w:hyperlink>
       <w:r>
-        <w:t xml:space="preserve">. The script has not </w:t>
-      </w:r>
-      <w:proofErr w:type="gramStart"/>
-      <w:r>
-        <w:t>being</w:t>
-      </w:r>
-      <w:proofErr w:type="gramEnd"/>
-      <w:r>
-        <w:t xml:space="preserve"> updated so you might need to adjust it.</w:t>
+        <w:t>. The script has not being updated so you might need to adjust it.</w:t>
       </w:r>
     </w:p>
     <w:p>
@@ -1546,7 +1175,6 @@
         </w:rPr>
         <w:t xml:space="preserve">Use a short name for the </w:t>
       </w:r>
-      <w:proofErr w:type="spellStart"/>
       <w:r>
         <w:rPr>
           <w:b/>
@@ -1557,14 +1185,7 @@
         <w:rPr>
           <w:b/>
         </w:rPr>
-        <w:t>file</w:t>
-      </w:r>
-      <w:proofErr w:type="spellEnd"/>
-      <w:r>
-        <w:rPr>
-          <w:b/>
-        </w:rPr>
-        <w:t>, for instance "SET"</w:t>
+        <w:t>file, for instance "SET"</w:t>
       </w:r>
       <w:r>
         <w:rPr>
@@ -1595,31 +1216,7 @@
         <w:jc w:val="both"/>
       </w:pPr>
       <w:r>
-        <w:t xml:space="preserve">Inspect the data for outliers and find the chromosome and arm for those clones. If any, register them by </w:t>
-      </w:r>
-      <w:proofErr w:type="spellStart"/>
-      <w:r>
-        <w:t>chrom</w:t>
-      </w:r>
-      <w:proofErr w:type="spellEnd"/>
-      <w:r>
-        <w:t>-arm combination creating a column in the phenotype file named "</w:t>
-      </w:r>
-      <w:proofErr w:type="spellStart"/>
-      <w:r>
-        <w:t>out_chrArm</w:t>
-      </w:r>
-      <w:proofErr w:type="spellEnd"/>
-      <w:r>
-        <w:t xml:space="preserve">" (e.g. "out_17q") with 1’s for outliers and 0’s for the rest of the patients. There is no need for a column if the </w:t>
-      </w:r>
-      <w:proofErr w:type="spellStart"/>
-      <w:r>
-        <w:t>chrom</w:t>
-      </w:r>
-      <w:proofErr w:type="spellEnd"/>
-      <w:r>
-        <w:t>-arm combination did not have any outliers. The patient will not be considered when computing the center of mass of that particular arm</w:t>
+        <w:t>Inspect the data for outliers and find the chromosome and arm for those clones. If any, register them by chrom-arm combination creating a column in the phenotype file named "out_chrArm" (e.g. "out_17q") with 1’s for outliers and 0’s for the rest of the patients. There is no need for a column if the chrom-arm combination did not have any outliers. The patient will not be considered when computing the center of mass of that particular arm</w:t>
       </w:r>
     </w:p>
     <w:p>
@@ -1725,32 +1322,13 @@
         <w:t xml:space="preserve">using </w:t>
       </w:r>
       <w:r>
-        <w:t>SET_data_full.txt</w:t>
-      </w:r>
-      <w:r>
-        <w:t xml:space="preserve"> as an input</w:t>
+        <w:t>SET_data_full.txt as an input</w:t>
       </w:r>
       <w:r>
         <w:t xml:space="preserve">. </w:t>
       </w:r>
       <w:r>
-        <w:t xml:space="preserve">This is the transposed version of SET_data_full.txt. It is mainly the </w:t>
-      </w:r>
-      <w:proofErr w:type="spellStart"/>
-      <w:r>
-        <w:t>aCGH</w:t>
-      </w:r>
-      <w:proofErr w:type="spellEnd"/>
-      <w:r>
-        <w:t xml:space="preserve"> information for the patients (rows). Only </w:t>
-      </w:r>
-      <w:proofErr w:type="spellStart"/>
-      <w:r>
-        <w:t>Chrom</w:t>
-      </w:r>
-      <w:proofErr w:type="spellEnd"/>
-      <w:r>
-        <w:t xml:space="preserve"> and Arm are kept in this file (first and second row). This file is only used to get the B0 and B1 curves using </w:t>
+        <w:t xml:space="preserve">This is the transposed version of SET_data_full.txt. It is mainly the aCGH information for the patients (rows). Only Chrom and Arm are kept in this file (first and second row). This file is only used to get the B0 and B1 curves using </w:t>
       </w:r>
       <w:r>
         <w:t>4_</w:t>
@@ -1794,6 +1372,7 @@
       <w:r>
         <w:rPr>
           <w:b/>
+          <w:noProof/>
         </w:rPr>
         <w:drawing>
           <wp:inline distT="0" distB="0" distL="0" distR="0" wp14:anchorId="6780B476" wp14:editId="4F97FDB7">
@@ -1882,26 +1461,10 @@
         <w:t xml:space="preserve">The name of the phenotype file </w:t>
       </w:r>
       <w:r>
-        <w:t xml:space="preserve">is expected to be SET_phen.txt (assuming that the </w:t>
-      </w:r>
-      <w:proofErr w:type="spellStart"/>
-      <w:r>
-        <w:t>aCGH</w:t>
-      </w:r>
-      <w:proofErr w:type="spellEnd"/>
-      <w:r>
-        <w:t xml:space="preserve"> file is called SET.txt)</w:t>
-      </w:r>
-      <w:r>
-        <w:t xml:space="preserve">. Consists of two or more columns, one with an ID relating the patients to the </w:t>
-      </w:r>
-      <w:proofErr w:type="spellStart"/>
-      <w:r>
-        <w:t>aCGH</w:t>
-      </w:r>
-      <w:proofErr w:type="spellEnd"/>
-      <w:r>
-        <w:t xml:space="preserve"> file and one or more columns for the different phenotypes. Phenotypes </w:t>
+        <w:t>is expected to be SET_phen.txt (assuming that the aCGH file is called SET.txt)</w:t>
+      </w:r>
+      <w:r>
+        <w:t xml:space="preserve">. Consists of two or more columns, one with an ID relating the patients to the aCGH file and one or more columns for the different phenotypes. Phenotypes </w:t>
       </w:r>
       <w:r>
         <w:t>must be recorded as</w:t>
@@ -1955,21 +1518,7 @@
         <w:rPr>
           <w:b/>
         </w:rPr>
-        <w:t xml:space="preserve">as the patients in the </w:t>
-      </w:r>
-      <w:proofErr w:type="spellStart"/>
-      <w:r>
-        <w:rPr>
-          <w:b/>
-        </w:rPr>
-        <w:t>aCGH</w:t>
-      </w:r>
-      <w:proofErr w:type="spellEnd"/>
-      <w:r>
-        <w:rPr>
-          <w:b/>
-        </w:rPr>
-        <w:t xml:space="preserve"> file. And of course it should have the exact same </w:t>
+        <w:t xml:space="preserve">as the patients in the aCGH file. And of course it should have the exact same </w:t>
       </w:r>
       <w:r>
         <w:rPr>
@@ -2109,15 +1658,7 @@
       </w:r>
       <w:r>
         <w:br/>
-        <w:t xml:space="preserve">If the </w:t>
-      </w:r>
-      <w:proofErr w:type="spellStart"/>
-      <w:r>
-        <w:t>aCGH</w:t>
-      </w:r>
-      <w:proofErr w:type="spellEnd"/>
-      <w:r>
-        <w:t xml:space="preserve"> file has no missing values, you can skip script 1_impute_aCGH.R.</w:t>
+        <w:t>If the aCGH file has no missing values, you can skip script 1_impute_aCGH.R.</w:t>
       </w:r>
     </w:p>
     <w:p>
@@ -2129,15 +1670,7 @@
         </w:numPr>
       </w:pPr>
       <w:r>
-        <w:t xml:space="preserve">Decide if you will run </w:t>
-      </w:r>
-      <w:proofErr w:type="spellStart"/>
-      <w:r>
-        <w:t>TAaCGH</w:t>
-      </w:r>
-      <w:proofErr w:type="spellEnd"/>
-      <w:r>
-        <w:t xml:space="preserve"> by complete arms or by sections. That will be an argument used in all of the following scripts</w:t>
+        <w:t>Decide if you will run TAaCGH by complete arms or by sections. That will be an argument used in all of the following scripts</w:t>
       </w:r>
     </w:p>
     <w:p>
@@ -2165,15 +1698,7 @@
         <w:t xml:space="preserve"> [see Settings, </w:t>
       </w:r>
       <w:r>
-        <w:t>Copy number file (</w:t>
-      </w:r>
-      <w:proofErr w:type="spellStart"/>
-      <w:r>
-        <w:t>aCGH</w:t>
-      </w:r>
-      <w:proofErr w:type="spellEnd"/>
-      <w:r>
-        <w:t xml:space="preserve"> file)</w:t>
+        <w:t>Copy number file (aCGH file)</w:t>
       </w:r>
       <w:r>
         <w:t xml:space="preserve">] </w:t>
@@ -2221,45 +1746,19 @@
         <w:t>homology and the permutations.</w:t>
       </w:r>
       <w:r>
-        <w:t xml:space="preserve"> </w:t>
-      </w:r>
-      <w:r>
-        <w:t>It uses</w:t>
+        <w:t xml:space="preserve"> It uses</w:t>
       </w:r>
       <w:r>
         <w:t xml:space="preserve"> a minimum of</w:t>
       </w:r>
       <w:r>
-        <w:t xml:space="preserve"> clones</w:t>
-      </w:r>
-      <w:r>
-        <w:t xml:space="preserve"> </w:t>
-      </w:r>
-      <w:r>
-        <w:t>(</w:t>
-      </w:r>
-      <w:proofErr w:type="spellStart"/>
-      <w:r>
-        <w:t>segLength</w:t>
-      </w:r>
-      <w:proofErr w:type="spellEnd"/>
-      <w:r>
-        <w:t xml:space="preserve">) </w:t>
-      </w:r>
-      <w:r>
-        <w:t>discarding those</w:t>
-      </w:r>
-      <w:r>
-        <w:t xml:space="preserve"> arms </w:t>
-      </w:r>
-      <w:r>
-        <w:t xml:space="preserve">with </w:t>
-      </w:r>
-      <w:r>
-        <w:t>not enough clones to run the study</w:t>
-      </w:r>
-      <w:r>
-        <w:t xml:space="preserve">. </w:t>
+        <w:t xml:space="preserve"> clones </w:t>
+      </w:r>
+      <w:r>
+        <w:t xml:space="preserve">(segLength) </w:t>
+      </w:r>
+      <w:r>
+        <w:t xml:space="preserve">discarding those arms with not enough clones to run the study. </w:t>
       </w:r>
       <w:r>
         <w:t xml:space="preserve">This script will overwrite set_data_full.txt after reordering the </w:t>
@@ -2330,15 +1829,7 @@
         <w:t xml:space="preserve"> summary statistics (Average minimum and average 5% percentile) for the distance between points using 3b_dist_Q05.R. </w:t>
       </w:r>
       <w:r>
-        <w:t>Two columns ("</w:t>
-      </w:r>
-      <w:proofErr w:type="spellStart"/>
-      <w:r>
-        <w:t>Avg_Min</w:t>
-      </w:r>
-      <w:proofErr w:type="spellEnd"/>
-      <w:r>
-        <w:t xml:space="preserve">" and </w:t>
+        <w:t xml:space="preserve">Two columns ("Avg_Min" and </w:t>
       </w:r>
       <w:r>
         <w:t>"Avg_Q05"</w:t>
@@ -2350,26 +1841,13 @@
         <w:t xml:space="preserve"> </w:t>
       </w:r>
       <w:r>
-        <w:t xml:space="preserve">will be added to the </w:t>
-      </w:r>
-      <w:proofErr w:type="gramStart"/>
-      <w:r>
-        <w:t xml:space="preserve">file </w:t>
+        <w:t xml:space="preserve">will be added to the file </w:t>
       </w:r>
       <w:r>
         <w:t xml:space="preserve"> SET_dict_cyto.txt</w:t>
       </w:r>
-      <w:proofErr w:type="gramEnd"/>
-      <w:r>
-        <w:t>. This information is useful to select the epsilon increment. I suggest taking a number in between MIN(</w:t>
-      </w:r>
-      <w:proofErr w:type="spellStart"/>
-      <w:r>
-        <w:t>Avg_Min</w:t>
-      </w:r>
-      <w:proofErr w:type="spellEnd"/>
-      <w:r>
-        <w:t>) and MIN(</w:t>
+      <w:r>
+        <w:t>. This information is useful to select the epsilon increment. I suggest taking a number in between MIN(Avg_Min) and MIN(</w:t>
       </w:r>
       <w:r>
         <w:t>Avg_Q05</w:t>
@@ -2406,15 +1884,7 @@
         <w:t>.</w:t>
       </w:r>
       <w:r>
-        <w:t xml:space="preserve"> The script will create the folder “Results” and a subfolder with the name of the dataset </w:t>
-      </w:r>
-      <w:proofErr w:type="gramStart"/>
-      <w:r>
-        <w:t>( ~</w:t>
-      </w:r>
-      <w:proofErr w:type="gramEnd"/>
-      <w:r>
-        <w:t xml:space="preserve">/Research/Results/SET) to save information about the homology </w:t>
+        <w:t xml:space="preserve"> The script will create the folder “Results” and a subfolder with the name of the dataset ( ~/Research/Results/SET) to save information about the homology </w:t>
       </w:r>
       <w:r>
         <w:t>for each section in the dictionary by patient</w:t>
@@ -2449,21 +1919,8 @@
       </w:r>
       <w:r>
         <w:br/>
-        <w:t>under ~/Research/Results/SET/</w:t>
-      </w:r>
-      <w:proofErr w:type="spellStart"/>
-      <w:r>
-        <w:t>subdir</w:t>
-      </w:r>
-      <w:proofErr w:type="spellEnd"/>
-      <w:r>
-        <w:t>/2D/Homology/</w:t>
-      </w:r>
-      <w:proofErr w:type="spellStart"/>
-      <w:r>
-        <w:t>Chromosome_number</w:t>
-      </w:r>
-      <w:proofErr w:type="spellEnd"/>
+        <w:t>under ~/Research/Results/SET/subdir/2D/Homology/Chromosome_number</w:t>
+      </w:r>
     </w:p>
     <w:p>
       <w:pPr>
@@ -2509,15 +1966,7 @@
         <w:t xml:space="preserve"> (columns)</w:t>
       </w:r>
       <w:r>
-        <w:t xml:space="preserve">. The Epsilon increment is saved for future reference in a text file named </w:t>
-      </w:r>
-      <w:proofErr w:type="gramStart"/>
-      <w:r>
-        <w:t>Epsilon_XXX.txt  under</w:t>
-      </w:r>
-      <w:proofErr w:type="gramEnd"/>
-      <w:r>
-        <w:t xml:space="preserve"> the sam</w:t>
+        <w:t>. The Epsilon increment is saved for future reference in a text file named Epsilon_XXX.txt  under the sam</w:t>
       </w:r>
       <w:r>
         <w:t>e directory as the jagged files</w:t>
@@ -2562,6 +2011,12 @@
       <w:r>
         <w:t>.</w:t>
       </w:r>
+      <w:r>
+        <w:t xml:space="preserve"> The test statistic does not separate</w:t>
+      </w:r>
+      <w:r>
+        <w:t xml:space="preserve"> those pieces of areas between the curve when test is on top or control is on top. Up to now, the analyst must decide if the significance might be attributed to test or to control by either looking at the columns “AreaPos” and “AreaNeg” which separate them, or by inspecting the curves using 7_vis_curves.R</w:t>
+      </w:r>
     </w:p>
     <w:p>
       <w:pPr>
@@ -2687,15 +2142,7 @@
         <w:t xml:space="preserve"> for a specific phenotype. The </w:t>
       </w:r>
       <w:r>
-        <w:t xml:space="preserve">only input is the </w:t>
-      </w:r>
-      <w:proofErr w:type="spellStart"/>
-      <w:r>
-        <w:t>aCGH</w:t>
-      </w:r>
-      <w:proofErr w:type="spellEnd"/>
-      <w:r>
-        <w:t xml:space="preserve"> file SET_data_full.txt and the phenotype fi</w:t>
+        <w:t>only input is the aCGH file SET_data_full.txt and the phenotype fi</w:t>
       </w:r>
       <w:r>
         <w:t xml:space="preserve">le. It could be run </w:t>
@@ -2744,13 +2191,8 @@
         </w:rPr>
       </w:pPr>
       <w:r>
-        <w:t>10_class_pat_</w:t>
-      </w:r>
-      <w:proofErr w:type="gramStart"/>
-      <w:r>
-        <w:t>CM.R</w:t>
-      </w:r>
-      <w:proofErr w:type="gramEnd"/>
+        <w:t>10_class_pat_CM.R</w:t>
+      </w:r>
     </w:p>
     <w:p>
       <w:pPr>
@@ -2780,57 +2222,15 @@
         <w:ind w:left="1080" w:firstLine="360"/>
         <w:jc w:val="both"/>
       </w:pPr>
-      <w:proofErr w:type="spellStart"/>
-      <w:r>
-        <w:t>avg</w:t>
-      </w:r>
-      <w:proofErr w:type="spellEnd"/>
-      <w:r>
-        <w:t xml:space="preserve"> +/- t*</w:t>
-      </w:r>
-      <w:proofErr w:type="spellStart"/>
-      <w:r>
-        <w:t>sd</w:t>
-      </w:r>
-      <w:proofErr w:type="spellEnd"/>
-      <w:r>
-        <w:t>/</w:t>
-      </w:r>
-      <w:proofErr w:type="spellStart"/>
-      <w:r>
-        <w:t>sqrt</w:t>
-      </w:r>
-      <w:proofErr w:type="spellEnd"/>
-      <w:r>
-        <w:t>(</w:t>
-      </w:r>
-      <w:proofErr w:type="gramStart"/>
-      <w:r>
-        <w:t xml:space="preserve">n)  </w:t>
-      </w:r>
-      <w:r>
-        <w:t xml:space="preserve"> </w:t>
-      </w:r>
-      <w:proofErr w:type="gramEnd"/>
-      <w:r>
-        <w:t xml:space="preserve">       </w:t>
-      </w:r>
-      <w:r>
-        <w:t xml:space="preserve"> t=</w:t>
-      </w:r>
-      <w:proofErr w:type="spellStart"/>
-      <w:r>
-        <w:t>alfa</w:t>
-      </w:r>
-      <w:proofErr w:type="spellEnd"/>
-      <w:r>
-        <w:t xml:space="preserve">/2 percentile from a t with n-1 </w:t>
-      </w:r>
-      <w:proofErr w:type="spellStart"/>
-      <w:r>
-        <w:t>d.f.</w:t>
-      </w:r>
-      <w:proofErr w:type="spellEnd"/>
+      <w:r>
+        <w:t xml:space="preserve">avg +/- t*sd/sqrt(n)  </w:t>
+      </w:r>
+      <w:r>
+        <w:t xml:space="preserve">        </w:t>
+      </w:r>
+      <w:r>
+        <w:t xml:space="preserve"> t=alfa/2 percentile from a t with n-1 d.f.</w:t>
+      </w:r>
     </w:p>
     <w:p>
       <w:pPr>
@@ -2838,15 +2238,7 @@
         <w:jc w:val="both"/>
       </w:pPr>
       <w:r>
-        <w:t>This script is still under development. For now, it only works within R and input need to be provided manually by inspecting the output from 9_mean_</w:t>
-      </w:r>
-      <w:proofErr w:type="gramStart"/>
-      <w:r>
-        <w:t>diff.perm</w:t>
-      </w:r>
-      <w:proofErr w:type="gramEnd"/>
-      <w:r>
-        <w:t>.R</w:t>
+        <w:t>This script is still under development. For now, it only works within R and input need to be provided manually by inspecting the output from 9_mean_diff.perm.R</w:t>
       </w:r>
     </w:p>
     <w:p>
@@ -2953,55 +2345,7 @@
         <w:jc w:val="both"/>
       </w:pPr>
       <w:r>
-        <w:t xml:space="preserve">Sergio </w:t>
-      </w:r>
-      <w:proofErr w:type="spellStart"/>
-      <w:r>
-        <w:t>Ardanza-Trevijano</w:t>
-      </w:r>
-      <w:proofErr w:type="spellEnd"/>
-      <w:r>
-        <w:t xml:space="preserve">, Georgina Gonzalez, Tyler </w:t>
-      </w:r>
-      <w:proofErr w:type="spellStart"/>
-      <w:r>
-        <w:t>Borrman</w:t>
-      </w:r>
-      <w:proofErr w:type="spellEnd"/>
-      <w:r>
-        <w:t xml:space="preserve">, Juan Luis Garcia, and Javier </w:t>
-      </w:r>
-      <w:proofErr w:type="spellStart"/>
-      <w:r>
-        <w:t>Arsuaga</w:t>
-      </w:r>
-      <w:proofErr w:type="spellEnd"/>
-      <w:r>
-        <w:t xml:space="preserve">. Topological analysis of </w:t>
-      </w:r>
-      <w:proofErr w:type="spellStart"/>
-      <w:r>
-        <w:t>amplicon</w:t>
-      </w:r>
-      <w:proofErr w:type="spellEnd"/>
-      <w:r>
-        <w:t xml:space="preserve"> structure in comparative genomic hybridization (</w:t>
-      </w:r>
-      <w:proofErr w:type="spellStart"/>
-      <w:r>
-        <w:t>cgh</w:t>
-      </w:r>
-      <w:proofErr w:type="spellEnd"/>
-      <w:r>
-        <w:t>) data: an application to erbb2/her2/</w:t>
-      </w:r>
-      <w:proofErr w:type="spellStart"/>
-      <w:r>
-        <w:t>neu</w:t>
-      </w:r>
-      <w:proofErr w:type="spellEnd"/>
-      <w:r>
-        <w:t xml:space="preserve"> amplified tumors. In International Workshop on Computational Topology in Image Context</w:t>
+        <w:t>Sergio Ardanza-Trevijano, Georgina Gonzalez, Tyler Borrman, Juan Luis Garcia, and Javier Arsuaga. Topological analysis of amplicon structure in comparative genomic hybridization (cgh) data: an application to erbb2/her2/neu amplified tumors. In International Workshop on Computational Topology in Image Context</w:t>
       </w:r>
       <w:r>
         <w:t>, pages 113–129. Springer, 2016</w:t>
@@ -3017,31 +2361,7 @@
         <w:jc w:val="both"/>
       </w:pPr>
       <w:r>
-        <w:t xml:space="preserve">Javier </w:t>
-      </w:r>
-      <w:proofErr w:type="spellStart"/>
-      <w:r>
-        <w:t>Arsuaga</w:t>
-      </w:r>
-      <w:proofErr w:type="spellEnd"/>
-      <w:r>
-        <w:t xml:space="preserve">, Tyler </w:t>
-      </w:r>
-      <w:proofErr w:type="spellStart"/>
-      <w:r>
-        <w:t>Borrman</w:t>
-      </w:r>
-      <w:proofErr w:type="spellEnd"/>
-      <w:r>
-        <w:t xml:space="preserve">, Raymond </w:t>
-      </w:r>
-      <w:proofErr w:type="spellStart"/>
-      <w:r>
-        <w:t>Cavalcante</w:t>
-      </w:r>
-      <w:proofErr w:type="spellEnd"/>
-      <w:r>
-        <w:t xml:space="preserve">, Georgina Gonzalez, and Catherine Park. Identification of copy number aberrations in breast cancer subtypes using persistence topology. Microarrays, 4(3):339–369, 2015. </w:t>
+        <w:t xml:space="preserve">Javier Arsuaga, Tyler Borrman, Raymond Cavalcante, Georgina Gonzalez, and Catherine Park. Identification of copy number aberrations in breast cancer subtypes using persistence topology. Microarrays, 4(3):339–369, 2015. </w:t>
       </w:r>
       <w:r>
         <w:rPr>
@@ -3061,31 +2381,7 @@
         <w:jc w:val="both"/>
       </w:pPr>
       <w:r>
-        <w:t xml:space="preserve">Daniel </w:t>
-      </w:r>
-      <w:proofErr w:type="spellStart"/>
-      <w:r>
-        <w:t>DeWoskin</w:t>
-      </w:r>
-      <w:proofErr w:type="spellEnd"/>
-      <w:r>
-        <w:t xml:space="preserve">, Joan </w:t>
-      </w:r>
-      <w:proofErr w:type="spellStart"/>
-      <w:r>
-        <w:t>Climent</w:t>
-      </w:r>
-      <w:proofErr w:type="spellEnd"/>
-      <w:r>
-        <w:t xml:space="preserve">, I Cruz-White, Mariel Vazquez, Catherine Park, and Javier </w:t>
-      </w:r>
-      <w:proofErr w:type="spellStart"/>
-      <w:r>
-        <w:t>Arsuaga</w:t>
-      </w:r>
-      <w:proofErr w:type="spellEnd"/>
-      <w:r>
-        <w:t>. Applications of computational homology to the analysis of treatment response in breast cancer patients. Topology and its Appl</w:t>
+        <w:t>Daniel DeWoskin, Joan Climent, I Cruz-White, Mariel Vazquez, Catherine Park, and Javier Arsuaga. Applications of computational homology to the analysis of treatment response in breast cancer patients. Topology and its Appl</w:t>
       </w:r>
       <w:r>
         <w:t>ications, 157(1):157–164, 2010</w:t>
@@ -3101,31 +2397,7 @@
         <w:jc w:val="both"/>
       </w:pPr>
       <w:r>
-        <w:t xml:space="preserve">Gonzalez G., </w:t>
-      </w:r>
-      <w:proofErr w:type="spellStart"/>
-      <w:r>
-        <w:t>Ushakova</w:t>
-      </w:r>
-      <w:proofErr w:type="spellEnd"/>
-      <w:r>
-        <w:t xml:space="preserve"> A., </w:t>
-      </w:r>
-      <w:proofErr w:type="spellStart"/>
-      <w:r>
-        <w:t>Sazdanovic</w:t>
-      </w:r>
-      <w:proofErr w:type="spellEnd"/>
-      <w:r>
-        <w:t xml:space="preserve"> R., </w:t>
-      </w:r>
-      <w:proofErr w:type="spellStart"/>
-      <w:r>
-        <w:t>Arsuaga</w:t>
-      </w:r>
-      <w:proofErr w:type="spellEnd"/>
-      <w:r>
-        <w:t xml:space="preserve"> J., 2018. Prediction in cancer genomics using topological signatures illustrated with logistic regression [Submitted manuscript]</w:t>
+        <w:t>Gonzalez G., Ushakova A., Sazdanovic R., Arsuaga J., 2018. Prediction in cancer genomics using topological signatures illustrated with logistic regression [Submitted manuscript]</w:t>
       </w:r>
     </w:p>
     <w:p>
@@ -3137,26 +2409,10 @@
         </w:numPr>
       </w:pPr>
       <w:r>
-        <w:t xml:space="preserve">Harlan Sexton and Mikael </w:t>
-      </w:r>
-      <w:proofErr w:type="spellStart"/>
-      <w:r>
-        <w:t>Vejdemo</w:t>
-      </w:r>
-      <w:proofErr w:type="spellEnd"/>
-      <w:r>
-        <w:t>-J</w:t>
-      </w:r>
-      <w:r>
-        <w:t xml:space="preserve">ohansson. </w:t>
-      </w:r>
-      <w:proofErr w:type="spellStart"/>
-      <w:r>
-        <w:t>jPlex</w:t>
-      </w:r>
-      <w:proofErr w:type="spellEnd"/>
-      <w:r>
-        <w:t xml:space="preserve">, December 2008. </w:t>
+        <w:t>Harlan Sexton and Mikael Vejdemo-J</w:t>
+      </w:r>
+      <w:r>
+        <w:t xml:space="preserve">ohansson. jPlex, December 2008. </w:t>
       </w:r>
       <w:hyperlink r:id="rId9" w:history="1">
         <w:r>
@@ -5761,6 +5017,7 @@
   <w:style w:type="character" w:default="1" w:styleId="DefaultParagraphFont">
     <w:name w:val="Default Paragraph Font"/>
     <w:uiPriority w:val="1"/>
+    <w:semiHidden/>
     <w:unhideWhenUsed/>
   </w:style>
   <w:style w:type="table" w:default="1" w:styleId="TableNormal">

</xml_diff>

<commit_message>
Updated the manual changing the parent directory for the Research folder and also the "Code" directory was renamed as TAaCGH
</commit_message>
<xml_diff>
--- a/TAaCGH_Manual.docx
+++ b/TAaCGH_Manual.docx
@@ -13,7 +13,35 @@
         <w:rPr>
           <w:b/>
         </w:rPr>
-        <w:t>Manual to use Topological data Analysis for array CGH (TAaCGH)</w:t>
+        <w:t xml:space="preserve">Manual to use Topological </w:t>
+      </w:r>
+      <w:proofErr w:type="gramStart"/>
+      <w:r>
+        <w:rPr>
+          <w:b/>
+        </w:rPr>
+        <w:t>data</w:t>
+      </w:r>
+      <w:proofErr w:type="gramEnd"/>
+      <w:r>
+        <w:rPr>
+          <w:b/>
+        </w:rPr>
+        <w:t xml:space="preserve"> Analysis for array CGH (</w:t>
+      </w:r>
+      <w:proofErr w:type="spellStart"/>
+      <w:r>
+        <w:rPr>
+          <w:b/>
+        </w:rPr>
+        <w:t>TAaCGH</w:t>
+      </w:r>
+      <w:proofErr w:type="spellEnd"/>
+      <w:r>
+        <w:rPr>
+          <w:b/>
+        </w:rPr>
+        <w:t>)</w:t>
       </w:r>
       <w:r>
         <w:rPr>
@@ -28,13 +56,42 @@
         <w:jc w:val="both"/>
       </w:pPr>
       <w:r>
-        <w:t>This text explains how to use TAaCGH scripts.</w:t>
+        <w:t xml:space="preserve">This text explains how to use </w:t>
+      </w:r>
+      <w:proofErr w:type="spellStart"/>
+      <w:r>
+        <w:t>TAaCGH</w:t>
+      </w:r>
+      <w:proofErr w:type="spellEnd"/>
+      <w:r>
+        <w:t xml:space="preserve"> scripts.</w:t>
       </w:r>
       <w:r>
         <w:t xml:space="preserve"> Details in </w:t>
       </w:r>
-      <w:r>
-        <w:t>DeWoskin et al 2010, Arsuaga et al 2015, Ardanza-Trevijano et al. 2016, Gonzalez et al 2018.</w:t>
+      <w:proofErr w:type="spellStart"/>
+      <w:r>
+        <w:t>DeWoskin</w:t>
+      </w:r>
+      <w:proofErr w:type="spellEnd"/>
+      <w:r>
+        <w:t xml:space="preserve"> et al 2010, </w:t>
+      </w:r>
+      <w:proofErr w:type="spellStart"/>
+      <w:r>
+        <w:t>Arsuaga</w:t>
+      </w:r>
+      <w:proofErr w:type="spellEnd"/>
+      <w:r>
+        <w:t xml:space="preserve"> et al 2015, </w:t>
+      </w:r>
+      <w:proofErr w:type="spellStart"/>
+      <w:r>
+        <w:t>Ardanza-Trevijano</w:t>
+      </w:r>
+      <w:proofErr w:type="spellEnd"/>
+      <w:r>
+        <w:t xml:space="preserve"> et al. 2016, Gonzalez et al 2018.</w:t>
       </w:r>
     </w:p>
     <w:p/>
@@ -42,8 +99,13 @@
       <w:pPr>
         <w:jc w:val="both"/>
       </w:pPr>
-      <w:r>
-        <w:t xml:space="preserve">TAaCGH currently consist of a set of scripts. </w:t>
+      <w:proofErr w:type="spellStart"/>
+      <w:r>
+        <w:t>TAaCGH</w:t>
+      </w:r>
+      <w:proofErr w:type="spellEnd"/>
+      <w:r>
+        <w:t xml:space="preserve"> currently consist of a set of scripts. </w:t>
       </w:r>
       <w:r>
         <w:t>Several</w:t>
@@ -74,13 +136,26 @@
         <w:jc w:val="both"/>
       </w:pPr>
       <w:r>
-        <w:t>There are two options to run TAaCGH</w:t>
-      </w:r>
+        <w:t xml:space="preserve">There are two options to run </w:t>
+      </w:r>
+      <w:proofErr w:type="spellStart"/>
+      <w:r>
+        <w:t>TAaCGH</w:t>
+      </w:r>
+      <w:proofErr w:type="spellEnd"/>
       <w:r>
         <w:t>,</w:t>
       </w:r>
       <w:r>
-        <w:t xml:space="preserve"> either by full arm or by splitting each arm in two sets of equally sized sections. Both set of sections cover the entire arm, but they are displaced by half the length of the sections (see ideogram at Arsuaga et al 2015).</w:t>
+        <w:t xml:space="preserve"> either by full arm or by splitting each arm in two sets of equally sized sections. Both set of sections cover the entire arm, but they are displaced by half the length of the sections (see ideogram at </w:t>
+      </w:r>
+      <w:proofErr w:type="spellStart"/>
+      <w:r>
+        <w:t>Arsuaga</w:t>
+      </w:r>
+      <w:proofErr w:type="spellEnd"/>
+      <w:r>
+        <w:t xml:space="preserve"> et al 2015).</w:t>
       </w:r>
     </w:p>
     <w:p/>
@@ -131,7 +206,15 @@
         <w:t>2</w:t>
       </w:r>
       <w:r>
-        <w:t xml:space="preserve"> (to run  4_hom_stats_parts.py)</w:t>
+        <w:t xml:space="preserve"> (to </w:t>
+      </w:r>
+      <w:proofErr w:type="gramStart"/>
+      <w:r>
+        <w:t>run  4</w:t>
+      </w:r>
+      <w:proofErr w:type="gramEnd"/>
+      <w:r>
+        <w:t>_hom_stats_parts.py)</w:t>
       </w:r>
     </w:p>
     <w:p>
@@ -143,7 +226,15 @@
         </w:numPr>
       </w:pPr>
       <w:r>
-        <w:t>JDX (Java) needed to run jPlex in 4_hom_stats_parts.py</w:t>
+        <w:t xml:space="preserve">JDX (Java) needed to run </w:t>
+      </w:r>
+      <w:proofErr w:type="spellStart"/>
+      <w:r>
+        <w:t>jPlex</w:t>
+      </w:r>
+      <w:proofErr w:type="spellEnd"/>
+      <w:r>
+        <w:t xml:space="preserve"> in 4_hom_stats_parts.py</w:t>
       </w:r>
     </w:p>
     <w:p/>
@@ -160,8 +251,13 @@
           <w:numId w:val="5"/>
         </w:numPr>
       </w:pPr>
-      <w:r>
-        <w:t>aCGH library from R: used in 1_impute_aCGH.R (http://www.bioconductor.org/packages//2.11/bioc/html/aCGH.html)</w:t>
+      <w:proofErr w:type="spellStart"/>
+      <w:r>
+        <w:t>aCGH</w:t>
+      </w:r>
+      <w:proofErr w:type="spellEnd"/>
+      <w:r>
+        <w:t xml:space="preserve"> library from R: used in 1_impute_aCGH.R (http://www.bioconductor.org/packages//2.11/bioc/html/aCGH.html)</w:t>
       </w:r>
     </w:p>
     <w:p/>
@@ -183,11 +279,19 @@
       <w:pPr>
         <w:jc w:val="both"/>
       </w:pPr>
-      <w:r>
-        <w:t xml:space="preserve">TAaCGH reads and writes </w:t>
-      </w:r>
-      <w:r>
-        <w:t xml:space="preserve">files under a directory called “Research” within the home directory (~/Research). Within Research there will always be three other </w:t>
+      <w:proofErr w:type="spellStart"/>
+      <w:r>
+        <w:t>TAaCGH</w:t>
+      </w:r>
+      <w:proofErr w:type="spellEnd"/>
+      <w:r>
+        <w:t xml:space="preserve"> reads and writes </w:t>
+      </w:r>
+      <w:r>
+        <w:t>files under the parent</w:t>
+      </w:r>
+      <w:r>
+        <w:t xml:space="preserve"> directory called “Research”. Within Research there will always be three other </w:t>
       </w:r>
       <w:r>
         <w:t>folders</w:t>
@@ -195,11 +299,21 @@
       <w:r>
         <w:t>: “Data”, “</w:t>
       </w:r>
+      <w:proofErr w:type="spellStart"/>
       <w:r>
         <w:t>TAaCGH</w:t>
       </w:r>
-      <w:r>
-        <w:t>” and “ Results”</w:t>
+      <w:proofErr w:type="spellEnd"/>
+      <w:r>
+        <w:t xml:space="preserve">” and </w:t>
+      </w:r>
+      <w:proofErr w:type="gramStart"/>
+      <w:r>
+        <w:t>“ Results</w:t>
+      </w:r>
+      <w:proofErr w:type="gramEnd"/>
+      <w:r>
+        <w:t>”</w:t>
       </w:r>
       <w:r>
         <w:t>.</w:t>
@@ -208,7 +322,15 @@
     <w:p/>
     <w:p>
       <w:r>
-        <w:t>THE CODE FOLDER</w:t>
+        <w:t xml:space="preserve">THE </w:t>
+      </w:r>
+      <w:proofErr w:type="spellStart"/>
+      <w:r>
+        <w:t>TAaCGH</w:t>
+      </w:r>
+      <w:proofErr w:type="spellEnd"/>
+      <w:r>
+        <w:t xml:space="preserve"> FOLDER</w:t>
       </w:r>
     </w:p>
     <w:p>
@@ -216,7 +338,21 @@
         <w:jc w:val="both"/>
       </w:pPr>
       <w:r>
-        <w:t>The programs will be under Research/TAaCGH and must be run from there.</w:t>
+        <w:t xml:space="preserve">The programs will be under </w:t>
+      </w:r>
+      <w:r>
+        <w:t>/</w:t>
+      </w:r>
+      <w:r>
+        <w:t>Research/</w:t>
+      </w:r>
+      <w:proofErr w:type="spellStart"/>
+      <w:r>
+        <w:t>TAaCGH</w:t>
+      </w:r>
+      <w:proofErr w:type="spellEnd"/>
+      <w:r>
+        <w:t xml:space="preserve"> and must be run from there.</w:t>
       </w:r>
     </w:p>
     <w:p/>
@@ -236,9 +372,11 @@
       <w:r>
         <w:t xml:space="preserve"> under the folder </w:t>
       </w:r>
+      <w:proofErr w:type="spellStart"/>
       <w:r>
         <w:t>TAaCGH</w:t>
       </w:r>
+      <w:proofErr w:type="spellEnd"/>
       <w:r>
         <w:t xml:space="preserve">. Each script starts with a number </w:t>
       </w:r>
@@ -400,11 +538,7 @@
           </w:tcPr>
           <w:p>
             <w:r>
-              <w:t xml:space="preserve">Computes the minimum and 5thpercentile of the distance between every pair of points and compute the average of them for the arm/section. The metrics are saved in the </w:t>
-            </w:r>
-            <w:r>
-              <w:lastRenderedPageBreak/>
-              <w:t>dictionary (set_dict_cyto.txt) to help you decide the appropriate epsilon increment</w:t>
+              <w:t>Computes the minimum and 5thpercentile of the distance between every pair of points and compute the average of them for the arm/section. The metrics are saved in the dictionary (set_dict_cyto.txt) to help you decide the appropriate epsilon increment</w:t>
             </w:r>
           </w:p>
         </w:tc>
@@ -449,7 +583,15 @@
           </w:tcPr>
           <w:p>
             <w:r>
-              <w:t>Uses the output from 4_hom_stats_parts.py and performs the permutations to generate the p-values for the difference between the Betti curves</w:t>
+              <w:t xml:space="preserve">Uses the output from 4_hom_stats_parts.py and performs the permutations to generate the p-values for the difference between the </w:t>
+            </w:r>
+            <w:proofErr w:type="spellStart"/>
+            <w:r>
+              <w:t>Betti</w:t>
+            </w:r>
+            <w:proofErr w:type="spellEnd"/>
+            <w:r>
+              <w:t xml:space="preserve"> curves</w:t>
             </w:r>
           </w:p>
         </w:tc>
@@ -571,7 +713,15 @@
               <w:t>for each arm</w:t>
             </w:r>
             <w:r>
-              <w:t xml:space="preserve"> and testing for difference (H0:mean(test)=mean(ctrl))</w:t>
+              <w:t xml:space="preserve"> and testing for difference (H</w:t>
+            </w:r>
+            <w:proofErr w:type="gramStart"/>
+            <w:r>
+              <w:t>0:mean</w:t>
+            </w:r>
+            <w:proofErr w:type="gramEnd"/>
+            <w:r>
+              <w:t>(test)=mean(ctrl))</w:t>
             </w:r>
             <w:r>
               <w:t>. This program could be run just after 2_cgh_dictionary_cytoband.R</w:t>
@@ -676,8 +826,6 @@
       <w:r>
         <w:t xml:space="preserve"> manual adjustments)</w:t>
       </w:r>
-      <w:bookmarkStart w:id="0" w:name="_GoBack"/>
-      <w:bookmarkEnd w:id="0"/>
       <w:r>
         <w:t>:</w:t>
       </w:r>
@@ -701,8 +849,21 @@
             <w:tcW w:w="3235" w:type="dxa"/>
           </w:tcPr>
           <w:p>
-            <w:r>
-              <w:t xml:space="preserve">ind_prof_origpat_local _sect.R  </w:t>
+            <w:proofErr w:type="spellStart"/>
+            <w:r>
+              <w:t>ind_prof_origpat_local</w:t>
+            </w:r>
+            <w:proofErr w:type="spellEnd"/>
+            <w:r>
+              <w:t xml:space="preserve"> _</w:t>
+            </w:r>
+            <w:proofErr w:type="spellStart"/>
+            <w:r>
+              <w:t>sect.R</w:t>
+            </w:r>
+            <w:proofErr w:type="spellEnd"/>
+            <w:r>
+              <w:t xml:space="preserve">  </w:t>
             </w:r>
           </w:p>
         </w:tc>
@@ -726,9 +887,11 @@
             <w:tcW w:w="3235" w:type="dxa"/>
           </w:tcPr>
           <w:p>
+            <w:proofErr w:type="spellStart"/>
             <w:r>
               <w:t>ind_prof_origpat_local.R</w:t>
             </w:r>
+            <w:proofErr w:type="spellEnd"/>
           </w:p>
         </w:tc>
         <w:tc>
@@ -751,9 +914,11 @@
             <w:tcW w:w="3235" w:type="dxa"/>
           </w:tcPr>
           <w:p>
+            <w:proofErr w:type="spellStart"/>
             <w:r>
               <w:t>vis_avg_betti_curves.R</w:t>
             </w:r>
+            <w:proofErr w:type="spellEnd"/>
           </w:p>
         </w:tc>
         <w:tc>
@@ -803,9 +968,16 @@
           <w:numId w:val="5"/>
         </w:numPr>
       </w:pPr>
-      <w:r>
-        <w:t>functions_data_processing.R</w:t>
-      </w:r>
+      <w:proofErr w:type="spellStart"/>
+      <w:r>
+        <w:t>functions_data_</w:t>
+      </w:r>
+      <w:proofErr w:type="gramStart"/>
+      <w:r>
+        <w:t>processing.R</w:t>
+      </w:r>
+      <w:proofErr w:type="spellEnd"/>
+      <w:proofErr w:type="gramEnd"/>
     </w:p>
     <w:p>
       <w:pPr>
@@ -827,9 +999,16 @@
           <w:numId w:val="5"/>
         </w:numPr>
       </w:pPr>
-      <w:r>
-        <w:t>functions_sig.R</w:t>
-      </w:r>
+      <w:proofErr w:type="spellStart"/>
+      <w:r>
+        <w:t>functions_</w:t>
+      </w:r>
+      <w:proofErr w:type="gramStart"/>
+      <w:r>
+        <w:t>sig.R</w:t>
+      </w:r>
+      <w:proofErr w:type="spellEnd"/>
+      <w:proofErr w:type="gramEnd"/>
     </w:p>
     <w:p>
       <w:pPr>
@@ -846,10 +1025,26 @@
         <w:t xml:space="preserve">   This is a java file and is a standalone program that runs the homology. </w:t>
       </w:r>
       <w:r>
-        <w:t>Harlan Sexton and Mikael Vejdemo-J</w:t>
-      </w:r>
-      <w:r>
-        <w:t xml:space="preserve">ohansson. jPlex, December 2008. </w:t>
+        <w:t xml:space="preserve">Harlan Sexton and Mikael </w:t>
+      </w:r>
+      <w:proofErr w:type="spellStart"/>
+      <w:r>
+        <w:t>Vejdemo</w:t>
+      </w:r>
+      <w:proofErr w:type="spellEnd"/>
+      <w:r>
+        <w:t>-J</w:t>
+      </w:r>
+      <w:r>
+        <w:t xml:space="preserve">ohansson. </w:t>
+      </w:r>
+      <w:proofErr w:type="spellStart"/>
+      <w:r>
+        <w:t>jPlex</w:t>
+      </w:r>
+      <w:proofErr w:type="spellEnd"/>
+      <w:r>
+        <w:t xml:space="preserve">, December 2008. </w:t>
       </w:r>
       <w:hyperlink r:id="rId5" w:history="1">
         <w:r>
@@ -889,7 +1084,23 @@
         <w:jc w:val="both"/>
       </w:pPr>
       <w:r>
-        <w:t>The input for TAaCGH consists of two files. One with the copy number data (aCGH file)</w:t>
+        <w:t xml:space="preserve">The input for </w:t>
+      </w:r>
+      <w:proofErr w:type="spellStart"/>
+      <w:r>
+        <w:t>TAaCGH</w:t>
+      </w:r>
+      <w:proofErr w:type="spellEnd"/>
+      <w:r>
+        <w:t xml:space="preserve"> consists of two files. One with the copy number data (</w:t>
+      </w:r>
+      <w:proofErr w:type="spellStart"/>
+      <w:r>
+        <w:t>aCGH</w:t>
+      </w:r>
+      <w:proofErr w:type="spellEnd"/>
+      <w:r>
+        <w:t xml:space="preserve"> file)</w:t>
       </w:r>
       <w:r>
         <w:t xml:space="preserve"> and one with the clinical information (including the phenotype of each patient).</w:t>
@@ -956,7 +1167,15 @@
         <w:jc w:val="both"/>
       </w:pPr>
       <w:r>
-        <w:t>It is expected that the names of the files will always be like that because one of the most used input arguments for the programs is the name of the data set (SET). The program will complete the name of the input files needed from there (completing SET_data_full.txt etc) and the program will also create new files using that structure.</w:t>
+        <w:t xml:space="preserve">It is expected that the names of the files will always be like that because one of the most used input arguments for the programs is the name of the data set (SET). The program will complete the name of the input files needed from there (completing SET_data_full.txt </w:t>
+      </w:r>
+      <w:proofErr w:type="spellStart"/>
+      <w:r>
+        <w:t>etc</w:t>
+      </w:r>
+      <w:proofErr w:type="spellEnd"/>
+      <w:r>
+        <w:t>) and the program will also create new files using that structure.</w:t>
       </w:r>
     </w:p>
     <w:p/>
@@ -970,12 +1189,26 @@
         <w:rPr>
           <w:u w:val="single"/>
         </w:rPr>
-        <w:t>Copy number file (aCGH file)</w:t>
-      </w:r>
+        <w:t>Copy number file (</w:t>
+      </w:r>
+      <w:proofErr w:type="spellStart"/>
       <w:r>
         <w:rPr>
           <w:u w:val="single"/>
         </w:rPr>
+        <w:t>aCGH</w:t>
+      </w:r>
+      <w:proofErr w:type="spellEnd"/>
+      <w:r>
+        <w:rPr>
+          <w:u w:val="single"/>
+        </w:rPr>
+        <w:t xml:space="preserve"> file)</w:t>
+      </w:r>
+      <w:r>
+        <w:rPr>
+          <w:u w:val="single"/>
+        </w:rPr>
         <w:t xml:space="preserve">: </w:t>
       </w:r>
       <w:r>
@@ -1007,8 +1240,13 @@
       <w:r>
         <w:t xml:space="preserve">the </w:t>
       </w:r>
-      <w:r>
-        <w:t>aCGH file as there are some columns expected with a specific name and position. Also, the file is expected to be tab delimited. From here to the rest of the document we will call the file "SET.txt" to explain how “exactly” the scripts expect the names of the files in order to work.</w:t>
+      <w:proofErr w:type="spellStart"/>
+      <w:r>
+        <w:t>aCGH</w:t>
+      </w:r>
+      <w:proofErr w:type="spellEnd"/>
+      <w:r>
+        <w:t xml:space="preserve"> file as there are some columns expected with a specific name and position. Also, the file is expected to be tab delimited. From here to the rest of the document we will call the file "SET.txt" to explain how “exactly” the scripts expect the names of the files in order to work.</w:t>
       </w:r>
     </w:p>
     <w:p>
@@ -1021,7 +1259,15 @@
         <w:jc w:val="both"/>
       </w:pPr>
       <w:r>
-        <w:t>Update the position (bp) for every clone using the last build from a genome browser</w:t>
+        <w:t>Update the position (</w:t>
+      </w:r>
+      <w:proofErr w:type="spellStart"/>
+      <w:r>
+        <w:t>bp</w:t>
+      </w:r>
+      <w:proofErr w:type="spellEnd"/>
+      <w:r>
+        <w:t>) for every clone using the last build from a genome browser</w:t>
       </w:r>
     </w:p>
     <w:p>
@@ -1057,13 +1303,69 @@
         <w:rPr>
           <w:b/>
         </w:rPr>
-        <w:t>5 columns with the information about the clone and its position. The names of those columns must be "Clone" "Chrom" "Arm" "Cytoband" "bp". For X chromosome use 23 and for Y use 24 in humans (otherwise will prod</w:t>
-      </w:r>
-      <w:r>
-        <w:rPr>
-          <w:b/>
-        </w:rPr>
-        <w:t>uce weird ordering to dataSet)</w:t>
+        <w:t>5 columns with the information about the clone and its position. The names of those columns must be "Clone" "</w:t>
+      </w:r>
+      <w:proofErr w:type="spellStart"/>
+      <w:r>
+        <w:rPr>
+          <w:b/>
+        </w:rPr>
+        <w:t>Chrom</w:t>
+      </w:r>
+      <w:proofErr w:type="spellEnd"/>
+      <w:r>
+        <w:rPr>
+          <w:b/>
+        </w:rPr>
+        <w:t>" "Arm" "</w:t>
+      </w:r>
+      <w:proofErr w:type="spellStart"/>
+      <w:r>
+        <w:rPr>
+          <w:b/>
+        </w:rPr>
+        <w:t>Cytoband</w:t>
+      </w:r>
+      <w:proofErr w:type="spellEnd"/>
+      <w:r>
+        <w:rPr>
+          <w:b/>
+        </w:rPr>
+        <w:t>" "</w:t>
+      </w:r>
+      <w:proofErr w:type="spellStart"/>
+      <w:r>
+        <w:rPr>
+          <w:b/>
+        </w:rPr>
+        <w:t>bp</w:t>
+      </w:r>
+      <w:proofErr w:type="spellEnd"/>
+      <w:r>
+        <w:rPr>
+          <w:b/>
+        </w:rPr>
+        <w:t>". For X chromosome use 23 and for Y use 24 in humans (otherwise will prod</w:t>
+      </w:r>
+      <w:r>
+        <w:rPr>
+          <w:b/>
+        </w:rPr>
+        <w:t xml:space="preserve">uce weird ordering to </w:t>
+      </w:r>
+      <w:proofErr w:type="spellStart"/>
+      <w:r>
+        <w:rPr>
+          <w:b/>
+        </w:rPr>
+        <w:t>dataSet</w:t>
+      </w:r>
+      <w:proofErr w:type="spellEnd"/>
+      <w:r>
+        <w:rPr>
+          <w:b/>
+        </w:rPr>
+        <w:t>)</w:t>
       </w:r>
     </w:p>
     <w:p>
@@ -1077,11 +1379,19 @@
           <w:b/>
         </w:rPr>
       </w:pPr>
-      <w:r>
-        <w:rPr>
-          <w:b/>
-        </w:rPr>
-        <w:t>aCGH information for every patient(row)</w:t>
+      <w:proofErr w:type="spellStart"/>
+      <w:r>
+        <w:rPr>
+          <w:b/>
+        </w:rPr>
+        <w:t>aCGH</w:t>
+      </w:r>
+      <w:proofErr w:type="spellEnd"/>
+      <w:r>
+        <w:rPr>
+          <w:b/>
+        </w:rPr>
+        <w:t xml:space="preserve"> information for every patient(row)</w:t>
       </w:r>
       <w:r>
         <w:rPr>
@@ -1102,7 +1412,23 @@
         </w:rPr>
       </w:pPr>
       <w:r>
-        <w:t>Verify that every clone has a column with complete information for Cytoband, Chrom and Arm</w:t>
+        <w:t xml:space="preserve">Verify that every clone has a column with complete information for </w:t>
+      </w:r>
+      <w:proofErr w:type="spellStart"/>
+      <w:r>
+        <w:t>Cytoband</w:t>
+      </w:r>
+      <w:proofErr w:type="spellEnd"/>
+      <w:r>
+        <w:t xml:space="preserve">, </w:t>
+      </w:r>
+      <w:proofErr w:type="spellStart"/>
+      <w:r>
+        <w:t>Chrom</w:t>
+      </w:r>
+      <w:proofErr w:type="spellEnd"/>
+      <w:r>
+        <w:t xml:space="preserve"> and Arm</w:t>
       </w:r>
     </w:p>
     <w:p>
@@ -1114,7 +1440,23 @@
         </w:numPr>
       </w:pPr>
       <w:r>
-        <w:t>Verify that there are no duplicates in the file for every Chrom/Arm/bp combination. If there are any, they must be averaged</w:t>
+        <w:t xml:space="preserve">Verify that there are no duplicates in the file for every </w:t>
+      </w:r>
+      <w:proofErr w:type="spellStart"/>
+      <w:r>
+        <w:t>Chrom</w:t>
+      </w:r>
+      <w:proofErr w:type="spellEnd"/>
+      <w:r>
+        <w:t>/Arm/</w:t>
+      </w:r>
+      <w:proofErr w:type="spellStart"/>
+      <w:r>
+        <w:t>bp</w:t>
+      </w:r>
+      <w:proofErr w:type="spellEnd"/>
+      <w:r>
+        <w:t xml:space="preserve"> combination. If there are any, they must be averaged</w:t>
       </w:r>
     </w:p>
     <w:p>
@@ -1132,10 +1474,26 @@
         <w:t>1_</w:t>
       </w:r>
       <w:r>
-        <w:t>impute_aCGH.R. This program uses lowess from the</w:t>
-      </w:r>
-      <w:r>
-        <w:t xml:space="preserve"> aCGH package from Bioconductor </w:t>
+        <w:t xml:space="preserve">impute_aCGH.R. This program uses </w:t>
+      </w:r>
+      <w:proofErr w:type="spellStart"/>
+      <w:r>
+        <w:t>lowess</w:t>
+      </w:r>
+      <w:proofErr w:type="spellEnd"/>
+      <w:r>
+        <w:t xml:space="preserve"> from the</w:t>
+      </w:r>
+      <w:r>
+        <w:t xml:space="preserve"> </w:t>
+      </w:r>
+      <w:proofErr w:type="spellStart"/>
+      <w:r>
+        <w:t>aCGH</w:t>
+      </w:r>
+      <w:proofErr w:type="spellEnd"/>
+      <w:r>
+        <w:t xml:space="preserve"> package from Bioconductor </w:t>
       </w:r>
       <w:r>
         <w:t>(</w:t>
@@ -1149,7 +1507,15 @@
         </w:r>
       </w:hyperlink>
       <w:r>
-        <w:t>. The script has not being updated so you might need to adjust it.</w:t>
+        <w:t xml:space="preserve">. The script has not </w:t>
+      </w:r>
+      <w:proofErr w:type="gramStart"/>
+      <w:r>
+        <w:t>being</w:t>
+      </w:r>
+      <w:proofErr w:type="gramEnd"/>
+      <w:r>
+        <w:t xml:space="preserve"> updated so you might need to adjust it.</w:t>
       </w:r>
     </w:p>
     <w:p>
@@ -1175,6 +1541,7 @@
         </w:rPr>
         <w:t xml:space="preserve">Use a short name for the </w:t>
       </w:r>
+      <w:proofErr w:type="spellStart"/>
       <w:r>
         <w:rPr>
           <w:b/>
@@ -1185,7 +1552,14 @@
         <w:rPr>
           <w:b/>
         </w:rPr>
-        <w:t>file, for instance "SET"</w:t>
+        <w:t>file</w:t>
+      </w:r>
+      <w:proofErr w:type="spellEnd"/>
+      <w:r>
+        <w:rPr>
+          <w:b/>
+        </w:rPr>
+        <w:t>, for instance "SET"</w:t>
       </w:r>
       <w:r>
         <w:rPr>
@@ -1197,7 +1571,19 @@
         <w:rPr>
           <w:b/>
         </w:rPr>
-        <w:t>and add at the end "data_full.txt" so that the name of the file become something like SET_data_full.txt and save it under ~/Research/Data/SET</w:t>
+        <w:t>and add at the end "data_full.txt" so that the name of the file become something like SET_d</w:t>
+      </w:r>
+      <w:r>
+        <w:rPr>
+          <w:b/>
+        </w:rPr>
+        <w:t xml:space="preserve">ata_full.txt and save it under </w:t>
+      </w:r>
+      <w:r>
+        <w:rPr>
+          <w:b/>
+        </w:rPr>
+        <w:t>/Research/Data/SET</w:t>
       </w:r>
       <w:r>
         <w:rPr>
@@ -1216,7 +1602,31 @@
         <w:jc w:val="both"/>
       </w:pPr>
       <w:r>
-        <w:t>Inspect the data for outliers and find the chromosome and arm for those clones. If any, register them by chrom-arm combination creating a column in the phenotype file named "out_chrArm" (e.g. "out_17q") with 1’s for outliers and 0’s for the rest of the patients. There is no need for a column if the chrom-arm combination did not have any outliers. The patient will not be considered when computing the center of mass of that particular arm</w:t>
+        <w:t xml:space="preserve">Inspect the data for outliers and find the chromosome and arm for those clones. If any, register them by </w:t>
+      </w:r>
+      <w:proofErr w:type="spellStart"/>
+      <w:r>
+        <w:t>chrom</w:t>
+      </w:r>
+      <w:proofErr w:type="spellEnd"/>
+      <w:r>
+        <w:t>-arm combination creating a column in the phenotype file named "</w:t>
+      </w:r>
+      <w:proofErr w:type="spellStart"/>
+      <w:r>
+        <w:t>out_chrArm</w:t>
+      </w:r>
+      <w:proofErr w:type="spellEnd"/>
+      <w:r>
+        <w:t xml:space="preserve">" (e.g. "out_17q") with 1’s for outliers and 0’s for the rest of the patients. There is no need for a column if the </w:t>
+      </w:r>
+      <w:proofErr w:type="spellStart"/>
+      <w:r>
+        <w:t>chrom</w:t>
+      </w:r>
+      <w:proofErr w:type="spellEnd"/>
+      <w:r>
+        <w:t>-arm combination did not have any outliers. The patient will not be considered when computing the center of mass of that particular arm</w:t>
       </w:r>
     </w:p>
     <w:p>
@@ -1328,7 +1738,23 @@
         <w:t xml:space="preserve">. </w:t>
       </w:r>
       <w:r>
-        <w:t xml:space="preserve">This is the transposed version of SET_data_full.txt. It is mainly the aCGH information for the patients (rows). Only Chrom and Arm are kept in this file (first and second row). This file is only used to get the B0 and B1 curves using </w:t>
+        <w:t xml:space="preserve">This is the transposed version of SET_data_full.txt. It is mainly the </w:t>
+      </w:r>
+      <w:proofErr w:type="spellStart"/>
+      <w:r>
+        <w:t>aCGH</w:t>
+      </w:r>
+      <w:proofErr w:type="spellEnd"/>
+      <w:r>
+        <w:t xml:space="preserve"> information for the patients (rows). Only </w:t>
+      </w:r>
+      <w:proofErr w:type="spellStart"/>
+      <w:r>
+        <w:t>Chrom</w:t>
+      </w:r>
+      <w:proofErr w:type="spellEnd"/>
+      <w:r>
+        <w:t xml:space="preserve"> and Arm are kept in this file (first and second row). This file is only used to get the B0 and B1 curves using </w:t>
       </w:r>
       <w:r>
         <w:t>4_</w:t>
@@ -1461,10 +1887,26 @@
         <w:t xml:space="preserve">The name of the phenotype file </w:t>
       </w:r>
       <w:r>
-        <w:t>is expected to be SET_phen.txt (assuming that the aCGH file is called SET.txt)</w:t>
-      </w:r>
-      <w:r>
-        <w:t xml:space="preserve">. Consists of two or more columns, one with an ID relating the patients to the aCGH file and one or more columns for the different phenotypes. Phenotypes </w:t>
+        <w:t xml:space="preserve">is expected to be SET_phen.txt (assuming that the </w:t>
+      </w:r>
+      <w:proofErr w:type="spellStart"/>
+      <w:r>
+        <w:t>aCGH</w:t>
+      </w:r>
+      <w:proofErr w:type="spellEnd"/>
+      <w:r>
+        <w:t xml:space="preserve"> file is called SET.txt)</w:t>
+      </w:r>
+      <w:r>
+        <w:t xml:space="preserve">. Consists of two or more columns, one with an ID relating the patients to the </w:t>
+      </w:r>
+      <w:proofErr w:type="spellStart"/>
+      <w:r>
+        <w:t>aCGH</w:t>
+      </w:r>
+      <w:proofErr w:type="spellEnd"/>
+      <w:r>
+        <w:t xml:space="preserve"> file and one or more columns for the different phenotypes. Phenotypes </w:t>
       </w:r>
       <w:r>
         <w:t>must be recorded as</w:t>
@@ -1482,7 +1924,10 @@
         <w:t>Save the file</w:t>
       </w:r>
       <w:r>
-        <w:t xml:space="preserve"> under ~/Research/Data/SET</w:t>
+        <w:t xml:space="preserve"> under </w:t>
+      </w:r>
+      <w:r>
+        <w:t>/Research/Data/SET</w:t>
       </w:r>
     </w:p>
     <w:p/>
@@ -1518,7 +1963,21 @@
         <w:rPr>
           <w:b/>
         </w:rPr>
-        <w:t xml:space="preserve">as the patients in the aCGH file. And of course it should have the exact same </w:t>
+        <w:t xml:space="preserve">as the patients in the </w:t>
+      </w:r>
+      <w:proofErr w:type="spellStart"/>
+      <w:r>
+        <w:rPr>
+          <w:b/>
+        </w:rPr>
+        <w:t>aCGH</w:t>
+      </w:r>
+      <w:proofErr w:type="spellEnd"/>
+      <w:r>
+        <w:rPr>
+          <w:b/>
+        </w:rPr>
+        <w:t xml:space="preserve"> file. And of course it should have the exact same </w:t>
       </w:r>
       <w:r>
         <w:rPr>
@@ -1658,7 +2117,15 @@
       </w:r>
       <w:r>
         <w:br/>
-        <w:t>If the aCGH file has no missing values, you can skip script 1_impute_aCGH.R.</w:t>
+        <w:t xml:space="preserve">If the </w:t>
+      </w:r>
+      <w:proofErr w:type="spellStart"/>
+      <w:r>
+        <w:t>aCGH</w:t>
+      </w:r>
+      <w:proofErr w:type="spellEnd"/>
+      <w:r>
+        <w:t xml:space="preserve"> file has no missing values, you can skip script 1_impute_aCGH.R.</w:t>
       </w:r>
     </w:p>
     <w:p>
@@ -1670,7 +2137,15 @@
         </w:numPr>
       </w:pPr>
       <w:r>
-        <w:t>Decide if you will run TAaCGH by complete arms or by sections. That will be an argument used in all of the following scripts</w:t>
+        <w:t xml:space="preserve">Decide if you will run </w:t>
+      </w:r>
+      <w:proofErr w:type="spellStart"/>
+      <w:r>
+        <w:t>TAaCGH</w:t>
+      </w:r>
+      <w:proofErr w:type="spellEnd"/>
+      <w:r>
+        <w:t xml:space="preserve"> by complete arms or by sections. That will be an argument used in all of the following scripts</w:t>
       </w:r>
     </w:p>
     <w:p>
@@ -1698,7 +2173,15 @@
         <w:t xml:space="preserve"> [see Settings, </w:t>
       </w:r>
       <w:r>
-        <w:t>Copy number file (aCGH file)</w:t>
+        <w:t>Copy number file (</w:t>
+      </w:r>
+      <w:proofErr w:type="spellStart"/>
+      <w:r>
+        <w:t>aCGH</w:t>
+      </w:r>
+      <w:proofErr w:type="spellEnd"/>
+      <w:r>
+        <w:t xml:space="preserve"> file)</w:t>
       </w:r>
       <w:r>
         <w:t xml:space="preserve">] </w:t>
@@ -1755,7 +2238,15 @@
         <w:t xml:space="preserve"> clones </w:t>
       </w:r>
       <w:r>
-        <w:t xml:space="preserve">(segLength) </w:t>
+        <w:t>(</w:t>
+      </w:r>
+      <w:proofErr w:type="spellStart"/>
+      <w:r>
+        <w:t>segLength</w:t>
+      </w:r>
+      <w:proofErr w:type="spellEnd"/>
+      <w:r>
+        <w:t xml:space="preserve">) </w:t>
       </w:r>
       <w:r>
         <w:t xml:space="preserve">discarding those arms with not enough clones to run the study. </w:t>
@@ -1829,7 +2320,15 @@
         <w:t xml:space="preserve"> summary statistics (Average minimum and average 5% percentile) for the distance between points using 3b_dist_Q05.R. </w:t>
       </w:r>
       <w:r>
-        <w:t xml:space="preserve">Two columns ("Avg_Min" and </w:t>
+        <w:t>Two columns ("</w:t>
+      </w:r>
+      <w:proofErr w:type="spellStart"/>
+      <w:r>
+        <w:t>Avg_Min</w:t>
+      </w:r>
+      <w:proofErr w:type="spellEnd"/>
+      <w:r>
+        <w:t xml:space="preserve">" and </w:t>
       </w:r>
       <w:r>
         <w:t>"Avg_Q05"</w:t>
@@ -1841,13 +2340,26 @@
         <w:t xml:space="preserve"> </w:t>
       </w:r>
       <w:r>
-        <w:t xml:space="preserve">will be added to the file </w:t>
+        <w:t xml:space="preserve">will be added to the </w:t>
+      </w:r>
+      <w:proofErr w:type="gramStart"/>
+      <w:r>
+        <w:t xml:space="preserve">file </w:t>
       </w:r>
       <w:r>
         <w:t xml:space="preserve"> SET_dict_cyto.txt</w:t>
       </w:r>
-      <w:r>
-        <w:t>. This information is useful to select the epsilon increment. I suggest taking a number in between MIN(Avg_Min) and MIN(</w:t>
+      <w:proofErr w:type="gramEnd"/>
+      <w:r>
+        <w:t>. This information is useful to select the epsilon increment. I suggest taking a number in between MIN(</w:t>
+      </w:r>
+      <w:proofErr w:type="spellStart"/>
+      <w:r>
+        <w:t>Avg_Min</w:t>
+      </w:r>
+      <w:proofErr w:type="spellEnd"/>
+      <w:r>
+        <w:t>) and MIN(</w:t>
       </w:r>
       <w:r>
         <w:t>Avg_Q05</w:t>
@@ -1884,7 +2396,21 @@
         <w:t>.</w:t>
       </w:r>
       <w:r>
-        <w:t xml:space="preserve"> The script will create the folder “Results” and a subfolder with the name of the dataset ( ~/Research/Results/SET) to save information about the homology </w:t>
+        <w:t xml:space="preserve"> The script will create the folder “Results” and a subfolder </w:t>
+      </w:r>
+      <w:r>
+        <w:t xml:space="preserve">with the name of the dataset </w:t>
+      </w:r>
+      <w:proofErr w:type="gramStart"/>
+      <w:r>
+        <w:t xml:space="preserve">( </w:t>
+      </w:r>
+      <w:r>
+        <w:t>/</w:t>
+      </w:r>
+      <w:proofErr w:type="gramEnd"/>
+      <w:r>
+        <w:t xml:space="preserve">Research/Results/SET) to save information about the homology </w:t>
       </w:r>
       <w:r>
         <w:t>for each section in the dictionary by patient</w:t>
@@ -1915,12 +2441,33 @@
         <w:t>Inter_2D_hom1_</w:t>
       </w:r>
       <w:r>
-        <w:t>SET_ChromArm_patientNo_segNo.txt</w:t>
+        <w:t>SET_Chro</w:t>
+      </w:r>
+      <w:r>
+        <w:t>mArm_patientNo_segNo.txt</w:t>
       </w:r>
       <w:r>
         <w:br/>
-        <w:t>under ~/Research/Results/SET/subdir/2D/Homology/Chromosome_number</w:t>
-      </w:r>
+        <w:t xml:space="preserve">under </w:t>
+      </w:r>
+      <w:r>
+        <w:t>/Research/Results/SET/</w:t>
+      </w:r>
+      <w:proofErr w:type="spellStart"/>
+      <w:r>
+        <w:t>subdir</w:t>
+      </w:r>
+      <w:proofErr w:type="spellEnd"/>
+      <w:r>
+        <w:t>/2D/Homology/</w:t>
+      </w:r>
+      <w:proofErr w:type="spellStart"/>
+      <w:r>
+        <w:t>Chromosome_number</w:t>
+      </w:r>
+      <w:bookmarkStart w:id="0" w:name="_GoBack"/>
+      <w:bookmarkEnd w:id="0"/>
+      <w:proofErr w:type="spellEnd"/>
     </w:p>
     <w:p>
       <w:pPr>
@@ -1966,7 +2513,15 @@
         <w:t xml:space="preserve"> (columns)</w:t>
       </w:r>
       <w:r>
-        <w:t>. The Epsilon increment is saved for future reference in a text file named Epsilon_XXX.txt  under the sam</w:t>
+        <w:t xml:space="preserve">. The Epsilon increment is saved for future reference in a text file named </w:t>
+      </w:r>
+      <w:proofErr w:type="gramStart"/>
+      <w:r>
+        <w:t>Epsilon_XXX.txt  under</w:t>
+      </w:r>
+      <w:proofErr w:type="gramEnd"/>
+      <w:r>
+        <w:t xml:space="preserve"> the sam</w:t>
       </w:r>
       <w:r>
         <w:t>e directory as the jagged files</w:t>
@@ -2015,8 +2570,29 @@
         <w:t xml:space="preserve"> The test statistic does not separate</w:t>
       </w:r>
       <w:r>
-        <w:t xml:space="preserve"> those pieces of areas between the curve when test is on top or control is on top. Up to now, the analyst must decide if the significance might be attributed to test or to control by either looking at the columns “AreaPos” and “AreaNeg” which separate them, or by inspecting the curves using 7_vis_curves.R</w:t>
-      </w:r>
+        <w:t xml:space="preserve"> those pieces of areas between the curve when test is on top or control is on top. Up to now, the analyst must decide if the significance might be attributed to test or to control by either looking at the columns “</w:t>
+      </w:r>
+      <w:proofErr w:type="spellStart"/>
+      <w:r>
+        <w:t>AreaPos</w:t>
+      </w:r>
+      <w:proofErr w:type="spellEnd"/>
+      <w:r>
+        <w:t>” and “</w:t>
+      </w:r>
+      <w:proofErr w:type="spellStart"/>
+      <w:r>
+        <w:t>AreaNeg</w:t>
+      </w:r>
+      <w:proofErr w:type="spellEnd"/>
+      <w:r>
+        <w:t>” which separate them, or by inspecting the curves using 7_vis_</w:t>
+      </w:r>
+      <w:proofErr w:type="gramStart"/>
+      <w:r>
+        <w:t>curves.R</w:t>
+      </w:r>
+      <w:proofErr w:type="gramEnd"/>
     </w:p>
     <w:p>
       <w:pPr>
@@ -2142,7 +2718,15 @@
         <w:t xml:space="preserve"> for a specific phenotype. The </w:t>
       </w:r>
       <w:r>
-        <w:t>only input is the aCGH file SET_data_full.txt and the phenotype fi</w:t>
+        <w:t xml:space="preserve">only input is the </w:t>
+      </w:r>
+      <w:proofErr w:type="spellStart"/>
+      <w:r>
+        <w:t>aCGH</w:t>
+      </w:r>
+      <w:proofErr w:type="spellEnd"/>
+      <w:r>
+        <w:t xml:space="preserve"> file SET_data_full.txt and the phenotype fi</w:t>
       </w:r>
       <w:r>
         <w:t xml:space="preserve">le. It could be run </w:t>
@@ -2191,8 +2775,13 @@
         </w:rPr>
       </w:pPr>
       <w:r>
-        <w:t>10_class_pat_CM.R</w:t>
-      </w:r>
+        <w:t>10_class_pat_</w:t>
+      </w:r>
+      <w:proofErr w:type="gramStart"/>
+      <w:r>
+        <w:t>CM.R</w:t>
+      </w:r>
+      <w:proofErr w:type="gramEnd"/>
     </w:p>
     <w:p>
       <w:pPr>
@@ -2222,15 +2811,57 @@
         <w:ind w:left="1080" w:firstLine="360"/>
         <w:jc w:val="both"/>
       </w:pPr>
-      <w:r>
-        <w:t xml:space="preserve">avg +/- t*sd/sqrt(n)  </w:t>
-      </w:r>
-      <w:r>
-        <w:t xml:space="preserve">        </w:t>
-      </w:r>
-      <w:r>
-        <w:t xml:space="preserve"> t=alfa/2 percentile from a t with n-1 d.f.</w:t>
-      </w:r>
+      <w:proofErr w:type="spellStart"/>
+      <w:r>
+        <w:t>avg</w:t>
+      </w:r>
+      <w:proofErr w:type="spellEnd"/>
+      <w:r>
+        <w:t xml:space="preserve"> +/- t*</w:t>
+      </w:r>
+      <w:proofErr w:type="spellStart"/>
+      <w:r>
+        <w:t>sd</w:t>
+      </w:r>
+      <w:proofErr w:type="spellEnd"/>
+      <w:r>
+        <w:t>/</w:t>
+      </w:r>
+      <w:proofErr w:type="spellStart"/>
+      <w:r>
+        <w:t>sqrt</w:t>
+      </w:r>
+      <w:proofErr w:type="spellEnd"/>
+      <w:r>
+        <w:t>(</w:t>
+      </w:r>
+      <w:proofErr w:type="gramStart"/>
+      <w:r>
+        <w:t xml:space="preserve">n)  </w:t>
+      </w:r>
+      <w:r>
+        <w:t xml:space="preserve"> </w:t>
+      </w:r>
+      <w:proofErr w:type="gramEnd"/>
+      <w:r>
+        <w:t xml:space="preserve">       </w:t>
+      </w:r>
+      <w:r>
+        <w:t xml:space="preserve"> t=</w:t>
+      </w:r>
+      <w:proofErr w:type="spellStart"/>
+      <w:r>
+        <w:t>alfa</w:t>
+      </w:r>
+      <w:proofErr w:type="spellEnd"/>
+      <w:r>
+        <w:t xml:space="preserve">/2 percentile from a t with n-1 </w:t>
+      </w:r>
+      <w:proofErr w:type="spellStart"/>
+      <w:r>
+        <w:t>d.f.</w:t>
+      </w:r>
+      <w:proofErr w:type="spellEnd"/>
     </w:p>
     <w:p>
       <w:pPr>
@@ -2238,7 +2869,33 @@
         <w:jc w:val="both"/>
       </w:pPr>
       <w:r>
-        <w:t>This script is still under development. For now, it only works within R and input need to be provided manually by inspecting the output from 9_mean_diff.perm.R</w:t>
+        <w:t>This script is still under development. For now, it only works within R and input need to be provided manually by inspecting the output from 9_mean_</w:t>
+      </w:r>
+      <w:proofErr w:type="gramStart"/>
+      <w:r>
+        <w:t>diff.perm</w:t>
+      </w:r>
+      <w:proofErr w:type="gramEnd"/>
+      <w:r>
+        <w:t>.R</w:t>
+      </w:r>
+    </w:p>
+    <w:p>
+      <w:pPr>
+        <w:ind w:left="360"/>
+        <w:jc w:val="both"/>
+      </w:pPr>
+      <w:r>
+        <w:t xml:space="preserve">TODO: need to create a warning when </w:t>
+      </w:r>
+      <w:r>
+        <w:t>adding columns to</w:t>
+      </w:r>
+      <w:r>
+        <w:t xml:space="preserve"> phenotype file to avoid overwriting variables</w:t>
+      </w:r>
+      <w:r>
+        <w:t>.</w:t>
       </w:r>
     </w:p>
     <w:p>
@@ -2345,7 +3002,55 @@
         <w:jc w:val="both"/>
       </w:pPr>
       <w:r>
-        <w:t>Sergio Ardanza-Trevijano, Georgina Gonzalez, Tyler Borrman, Juan Luis Garcia, and Javier Arsuaga. Topological analysis of amplicon structure in comparative genomic hybridization (cgh) data: an application to erbb2/her2/neu amplified tumors. In International Workshop on Computational Topology in Image Context</w:t>
+        <w:t xml:space="preserve">Sergio </w:t>
+      </w:r>
+      <w:proofErr w:type="spellStart"/>
+      <w:r>
+        <w:t>Ardanza-Trevijano</w:t>
+      </w:r>
+      <w:proofErr w:type="spellEnd"/>
+      <w:r>
+        <w:t xml:space="preserve">, Georgina Gonzalez, Tyler </w:t>
+      </w:r>
+      <w:proofErr w:type="spellStart"/>
+      <w:r>
+        <w:t>Borrman</w:t>
+      </w:r>
+      <w:proofErr w:type="spellEnd"/>
+      <w:r>
+        <w:t xml:space="preserve">, Juan Luis Garcia, and Javier </w:t>
+      </w:r>
+      <w:proofErr w:type="spellStart"/>
+      <w:r>
+        <w:t>Arsuaga</w:t>
+      </w:r>
+      <w:proofErr w:type="spellEnd"/>
+      <w:r>
+        <w:t xml:space="preserve">. Topological analysis of </w:t>
+      </w:r>
+      <w:proofErr w:type="spellStart"/>
+      <w:r>
+        <w:t>amplicon</w:t>
+      </w:r>
+      <w:proofErr w:type="spellEnd"/>
+      <w:r>
+        <w:t xml:space="preserve"> structure in comparative genomic hybridization (</w:t>
+      </w:r>
+      <w:proofErr w:type="spellStart"/>
+      <w:r>
+        <w:t>cgh</w:t>
+      </w:r>
+      <w:proofErr w:type="spellEnd"/>
+      <w:r>
+        <w:t>) data: an application to erbb2/her2/</w:t>
+      </w:r>
+      <w:proofErr w:type="spellStart"/>
+      <w:r>
+        <w:t>neu</w:t>
+      </w:r>
+      <w:proofErr w:type="spellEnd"/>
+      <w:r>
+        <w:t xml:space="preserve"> amplified tumors. In International Workshop on Computational Topology in Image Context</w:t>
       </w:r>
       <w:r>
         <w:t>, pages 113–129. Springer, 2016</w:t>
@@ -2361,7 +3066,31 @@
         <w:jc w:val="both"/>
       </w:pPr>
       <w:r>
-        <w:t xml:space="preserve">Javier Arsuaga, Tyler Borrman, Raymond Cavalcante, Georgina Gonzalez, and Catherine Park. Identification of copy number aberrations in breast cancer subtypes using persistence topology. Microarrays, 4(3):339–369, 2015. </w:t>
+        <w:t xml:space="preserve">Javier </w:t>
+      </w:r>
+      <w:proofErr w:type="spellStart"/>
+      <w:r>
+        <w:t>Arsuaga</w:t>
+      </w:r>
+      <w:proofErr w:type="spellEnd"/>
+      <w:r>
+        <w:t xml:space="preserve">, Tyler </w:t>
+      </w:r>
+      <w:proofErr w:type="spellStart"/>
+      <w:r>
+        <w:t>Borrman</w:t>
+      </w:r>
+      <w:proofErr w:type="spellEnd"/>
+      <w:r>
+        <w:t xml:space="preserve">, Raymond </w:t>
+      </w:r>
+      <w:proofErr w:type="spellStart"/>
+      <w:r>
+        <w:t>Cavalcante</w:t>
+      </w:r>
+      <w:proofErr w:type="spellEnd"/>
+      <w:r>
+        <w:t xml:space="preserve">, Georgina Gonzalez, and Catherine Park. Identification of copy number aberrations in breast cancer subtypes using persistence topology. Microarrays, 4(3):339–369, 2015. </w:t>
       </w:r>
       <w:r>
         <w:rPr>
@@ -2381,7 +3110,31 @@
         <w:jc w:val="both"/>
       </w:pPr>
       <w:r>
-        <w:t>Daniel DeWoskin, Joan Climent, I Cruz-White, Mariel Vazquez, Catherine Park, and Javier Arsuaga. Applications of computational homology to the analysis of treatment response in breast cancer patients. Topology and its Appl</w:t>
+        <w:t xml:space="preserve">Daniel </w:t>
+      </w:r>
+      <w:proofErr w:type="spellStart"/>
+      <w:r>
+        <w:t>DeWoskin</w:t>
+      </w:r>
+      <w:proofErr w:type="spellEnd"/>
+      <w:r>
+        <w:t xml:space="preserve">, Joan </w:t>
+      </w:r>
+      <w:proofErr w:type="spellStart"/>
+      <w:r>
+        <w:t>Climent</w:t>
+      </w:r>
+      <w:proofErr w:type="spellEnd"/>
+      <w:r>
+        <w:t xml:space="preserve">, I Cruz-White, Mariel Vazquez, Catherine Park, and Javier </w:t>
+      </w:r>
+      <w:proofErr w:type="spellStart"/>
+      <w:r>
+        <w:t>Arsuaga</w:t>
+      </w:r>
+      <w:proofErr w:type="spellEnd"/>
+      <w:r>
+        <w:t>. Applications of computational homology to the analysis of treatment response in breast cancer patients. Topology and its Appl</w:t>
       </w:r>
       <w:r>
         <w:t>ications, 157(1):157–164, 2010</w:t>
@@ -2397,7 +3150,31 @@
         <w:jc w:val="both"/>
       </w:pPr>
       <w:r>
-        <w:t>Gonzalez G., Ushakova A., Sazdanovic R., Arsuaga J., 2018. Prediction in cancer genomics using topological signatures illustrated with logistic regression [Submitted manuscript]</w:t>
+        <w:t xml:space="preserve">Gonzalez G., </w:t>
+      </w:r>
+      <w:proofErr w:type="spellStart"/>
+      <w:r>
+        <w:t>Ushakova</w:t>
+      </w:r>
+      <w:proofErr w:type="spellEnd"/>
+      <w:r>
+        <w:t xml:space="preserve"> A., </w:t>
+      </w:r>
+      <w:proofErr w:type="spellStart"/>
+      <w:r>
+        <w:t>Sazdanovic</w:t>
+      </w:r>
+      <w:proofErr w:type="spellEnd"/>
+      <w:r>
+        <w:t xml:space="preserve"> R., </w:t>
+      </w:r>
+      <w:proofErr w:type="spellStart"/>
+      <w:r>
+        <w:t>Arsuaga</w:t>
+      </w:r>
+      <w:proofErr w:type="spellEnd"/>
+      <w:r>
+        <w:t xml:space="preserve"> J., 2018. Prediction in cancer genomics using topological signatures illustrated with logistic regression [Submitted manuscript]</w:t>
       </w:r>
     </w:p>
     <w:p>
@@ -2409,10 +3186,26 @@
         </w:numPr>
       </w:pPr>
       <w:r>
-        <w:t>Harlan Sexton and Mikael Vejdemo-J</w:t>
-      </w:r>
-      <w:r>
-        <w:t xml:space="preserve">ohansson. jPlex, December 2008. </w:t>
+        <w:t xml:space="preserve">Harlan Sexton and Mikael </w:t>
+      </w:r>
+      <w:proofErr w:type="spellStart"/>
+      <w:r>
+        <w:t>Vejdemo</w:t>
+      </w:r>
+      <w:proofErr w:type="spellEnd"/>
+      <w:r>
+        <w:t>-J</w:t>
+      </w:r>
+      <w:r>
+        <w:t xml:space="preserve">ohansson. </w:t>
+      </w:r>
+      <w:proofErr w:type="spellStart"/>
+      <w:r>
+        <w:t>jPlex</w:t>
+      </w:r>
+      <w:proofErr w:type="spellEnd"/>
+      <w:r>
+        <w:t xml:space="preserve">, December 2008. </w:t>
       </w:r>
       <w:hyperlink r:id="rId9" w:history="1">
         <w:r>

</xml_diff>